<commit_message>
Made distinct return rates
</commit_message>
<xml_diff>
--- a/src/input/IBP_Problemstatement.docx
+++ b/src/input/IBP_Problemstatement.docx
@@ -1,6 +1,6 @@
 
 <file path=word/document.xml><?xml version="1.0" encoding="utf-8"?>
-<w:document xmlns:wpc="http://schemas.microsoft.com/office/word/2010/wordprocessingCanvas" xmlns:cx="http://schemas.microsoft.com/office/drawing/2014/chartex" xmlns:cx1="http://schemas.microsoft.com/office/drawing/2015/9/8/chartex" xmlns:cx2="http://schemas.microsoft.com/office/drawing/2015/10/21/chartex" xmlns:cx3="http://schemas.microsoft.com/office/drawing/2016/5/9/chartex" xmlns:cx4="http://schemas.microsoft.com/office/drawing/2016/5/10/chartex" xmlns:cx5="http://schemas.microsoft.com/office/drawing/2016/5/11/chartex" xmlns:cx6="http://schemas.microsoft.com/office/drawing/2016/5/12/chartex" xmlns:cx7="http://schemas.microsoft.com/office/drawing/2016/5/13/chartex" xmlns:cx8="http://schemas.microsoft.com/office/drawing/2016/5/14/chartex" xmlns:mc="http://schemas.openxmlformats.org/markup-compatibility/2006" xmlns:aink="http://schemas.microsoft.com/office/drawing/2016/ink" xmlns:am3d="http://schemas.microsoft.com/office/drawing/2017/model3d" xmlns:o="urn:schemas-microsoft-com:office:office" xmlns:r="http://schemas.openxmlformats.org/officeDocument/2006/relationships" xmlns:m="http://schemas.openxmlformats.org/officeDocument/2006/math" xmlns:v="urn:schemas-microsoft-com:vml" xmlns:wp14="http://schemas.microsoft.com/office/word/2010/wordprocessingDrawing" xmlns:wp="http://schemas.openxmlformats.org/drawingml/2006/wordprocessingDrawing" xmlns:w10="urn:schemas-microsoft-com:office:word" xmlns:w="http://schemas.openxmlformats.org/wordprocessingml/2006/main" xmlns:w14="http://schemas.microsoft.com/office/word/2010/wordml" xmlns:w15="http://schemas.microsoft.com/office/word/2012/wordml" xmlns:w16cex="http://schemas.microsoft.com/office/word/2018/wordml/cex" xmlns:w16cid="http://schemas.microsoft.com/office/word/2016/wordml/cid" xmlns:w16="http://schemas.microsoft.com/office/word/2018/wordml" xmlns:w16sdtdh="http://schemas.microsoft.com/office/word/2020/wordml/sdtdatahash" xmlns:w16se="http://schemas.microsoft.com/office/word/2015/wordml/symex" xmlns:wpg="http://schemas.microsoft.com/office/word/2010/wordprocessingGroup" xmlns:wpi="http://schemas.microsoft.com/office/word/2010/wordprocessingInk" xmlns:wne="http://schemas.microsoft.com/office/word/2006/wordml" xmlns:wps="http://schemas.microsoft.com/office/word/2010/wordprocessingShape" mc:Ignorable="w14 w15 w16se w16cid w16 w16cex w16sdtdh wp14">
+<w:document xmlns:wpc="http://schemas.microsoft.com/office/word/2010/wordprocessingCanvas" xmlns:cx="http://schemas.microsoft.com/office/drawing/2014/chartex" xmlns:cx1="http://schemas.microsoft.com/office/drawing/2015/9/8/chartex" xmlns:cx2="http://schemas.microsoft.com/office/drawing/2015/10/21/chartex" xmlns:cx3="http://schemas.microsoft.com/office/drawing/2016/5/9/chartex" xmlns:cx4="http://schemas.microsoft.com/office/drawing/2016/5/10/chartex" xmlns:cx5="http://schemas.microsoft.com/office/drawing/2016/5/11/chartex" xmlns:cx6="http://schemas.microsoft.com/office/drawing/2016/5/12/chartex" xmlns:cx7="http://schemas.microsoft.com/office/drawing/2016/5/13/chartex" xmlns:cx8="http://schemas.microsoft.com/office/drawing/2016/5/14/chartex" xmlns:mc="http://schemas.openxmlformats.org/markup-compatibility/2006" xmlns:aink="http://schemas.microsoft.com/office/drawing/2016/ink" xmlns:am3d="http://schemas.microsoft.com/office/drawing/2017/model3d" xmlns:o="urn:schemas-microsoft-com:office:office" xmlns:oel="http://schemas.microsoft.com/office/2019/extlst" xmlns:r="http://schemas.openxmlformats.org/officeDocument/2006/relationships" xmlns:m="http://schemas.openxmlformats.org/officeDocument/2006/math" xmlns:v="urn:schemas-microsoft-com:vml" xmlns:wp14="http://schemas.microsoft.com/office/word/2010/wordprocessingDrawing" xmlns:wp="http://schemas.openxmlformats.org/drawingml/2006/wordprocessingDrawing" xmlns:w10="urn:schemas-microsoft-com:office:word" xmlns:w="http://schemas.openxmlformats.org/wordprocessingml/2006/main" xmlns:w14="http://schemas.microsoft.com/office/word/2010/wordml" xmlns:w15="http://schemas.microsoft.com/office/word/2012/wordml" xmlns:w16cex="http://schemas.microsoft.com/office/word/2018/wordml/cex" xmlns:w16cid="http://schemas.microsoft.com/office/word/2016/wordml/cid" xmlns:w16="http://schemas.microsoft.com/office/word/2018/wordml" xmlns:w16sdtdh="http://schemas.microsoft.com/office/word/2020/wordml/sdtdatahash" xmlns:w16se="http://schemas.microsoft.com/office/word/2015/wordml/symex" xmlns:wpg="http://schemas.microsoft.com/office/word/2010/wordprocessingGroup" xmlns:wpi="http://schemas.microsoft.com/office/word/2010/wordprocessingInk" xmlns:wne="http://schemas.microsoft.com/office/word/2006/wordml" xmlns:wps="http://schemas.microsoft.com/office/word/2010/wordprocessingShape" mc:Ignorable="w14 w15 w16se w16cid w16 w16cex w16sdtdh wp14">
   <w:body>
     <w:tbl>
       <w:tblPr>
@@ -909,25 +909,7 @@
                 <w:sz w:val="20"/>
                 <w:szCs w:val="20"/>
               </w:rPr>
-              <w:t xml:space="preserve">All future retirees and dependants are set up in arrears. Which existing pensioners are paid in advance / arrears is shown in the member </w:t>
-            </w:r>
-            <w:proofErr w:type="gramStart"/>
-            <w:r>
-              <w:rPr>
-                <w:rFonts w:asciiTheme="majorHAnsi" w:hAnsiTheme="majorHAnsi" w:cstheme="majorHAnsi"/>
-                <w:sz w:val="20"/>
-                <w:szCs w:val="20"/>
-              </w:rPr>
-              <w:t>data.</w:t>
-            </w:r>
-            <w:proofErr w:type="gramEnd"/>
-            <w:r>
-              <w:rPr>
-                <w:rFonts w:asciiTheme="majorHAnsi" w:hAnsiTheme="majorHAnsi" w:cstheme="majorHAnsi"/>
-                <w:sz w:val="20"/>
-                <w:szCs w:val="20"/>
-              </w:rPr>
-              <w:t xml:space="preserve"> The final payment on death is the same regardless of advance / arrears and the next increase date is given in the data. </w:t>
+              <w:t xml:space="preserve">All future retirees and dependants are set up in arrears. Which existing pensioners are paid in advance / arrears is shown in the member data. The final payment on death is the same regardless of advance / arrears and the next increase date is given in the data. </w:t>
             </w:r>
           </w:p>
         </w:tc>
@@ -1185,25 +1167,7 @@
                 <w:sz w:val="20"/>
                 <w:szCs w:val="20"/>
               </w:rPr>
-              <w:t xml:space="preserve">The last instalment of pension due is that which is in respect of the month in which the individual (member/spouse etc.) receiving the pension died, </w:t>
-            </w:r>
-            <w:proofErr w:type="gramStart"/>
-            <w:r>
-              <w:rPr>
-                <w:rFonts w:asciiTheme="majorHAnsi" w:hAnsiTheme="majorHAnsi" w:cstheme="majorHAnsi"/>
-                <w:sz w:val="20"/>
-                <w:szCs w:val="20"/>
-              </w:rPr>
-              <w:t>i.e.</w:t>
-            </w:r>
-            <w:proofErr w:type="gramEnd"/>
-            <w:r>
-              <w:rPr>
-                <w:rFonts w:asciiTheme="majorHAnsi" w:hAnsiTheme="majorHAnsi" w:cstheme="majorHAnsi"/>
-                <w:sz w:val="20"/>
-                <w:szCs w:val="20"/>
-              </w:rPr>
-              <w:t xml:space="preserve"> part-month overpayments on death are not reclaimed.</w:t>
+              <w:t>The last instalment of pension due is that which is in respect of the month in which the individual (member/spouse etc.) receiving the pension died, i.e. part-month overpayments on death are not reclaimed.</w:t>
             </w:r>
           </w:p>
         </w:tc>
@@ -3273,7 +3237,15 @@
                 <w:sz w:val="20"/>
                 <w:szCs w:val="20"/>
               </w:rPr>
-              <w:t>7.5</w:t>
+              <w:t>7.</w:t>
+            </w:r>
+            <w:r>
+              <w:rPr>
+                <w:rFonts w:asciiTheme="majorHAnsi" w:hAnsiTheme="majorHAnsi" w:cstheme="majorHAnsi"/>
+                <w:sz w:val="20"/>
+                <w:szCs w:val="20"/>
+              </w:rPr>
+              <w:t>2</w:t>
             </w:r>
             <w:r>
               <w:rPr>
@@ -3905,15 +3877,15 @@
                 <w:sz w:val="20"/>
                 <w:szCs w:val="20"/>
               </w:rPr>
-              <w:t>7.</w:t>
-            </w:r>
-            <w:r>
-              <w:rPr>
-                <w:rFonts w:asciiTheme="majorHAnsi" w:hAnsiTheme="majorHAnsi" w:cstheme="majorHAnsi"/>
-                <w:sz w:val="20"/>
-                <w:szCs w:val="20"/>
-              </w:rPr>
-              <w:t>5%</w:t>
+              <w:t>10</w:t>
+            </w:r>
+            <w:r>
+              <w:rPr>
+                <w:rFonts w:asciiTheme="majorHAnsi" w:hAnsiTheme="majorHAnsi" w:cstheme="majorHAnsi"/>
+                <w:sz w:val="20"/>
+                <w:szCs w:val="20"/>
+              </w:rPr>
+              <w:t>%</w:t>
             </w:r>
           </w:p>
         </w:tc>
@@ -4011,15 +3983,15 @@
                 <w:sz w:val="20"/>
                 <w:szCs w:val="20"/>
               </w:rPr>
-              <w:t>7.</w:t>
-            </w:r>
-            <w:r>
-              <w:rPr>
-                <w:rFonts w:asciiTheme="majorHAnsi" w:hAnsiTheme="majorHAnsi" w:cstheme="majorHAnsi"/>
-                <w:sz w:val="20"/>
-                <w:szCs w:val="20"/>
-              </w:rPr>
-              <w:t>5%</w:t>
+              <w:t>9</w:t>
+            </w:r>
+            <w:r>
+              <w:rPr>
+                <w:rFonts w:asciiTheme="majorHAnsi" w:hAnsiTheme="majorHAnsi" w:cstheme="majorHAnsi"/>
+                <w:sz w:val="20"/>
+                <w:szCs w:val="20"/>
+              </w:rPr>
+              <w:t>%</w:t>
             </w:r>
           </w:p>
         </w:tc>
@@ -4922,25 +4894,7 @@
                 <w:sz w:val="20"/>
                 <w:szCs w:val="20"/>
               </w:rPr>
-              <w:t xml:space="preserve">For retirements before NRD – minimum </w:t>
-            </w:r>
-            <w:proofErr w:type="gramStart"/>
-            <w:r>
-              <w:rPr>
-                <w:rFonts w:asciiTheme="majorHAnsi" w:hAnsiTheme="majorHAnsi" w:cstheme="majorHAnsi"/>
-                <w:sz w:val="20"/>
-                <w:szCs w:val="20"/>
-              </w:rPr>
-              <w:t>pre 6 April 1997</w:t>
-            </w:r>
-            <w:proofErr w:type="gramEnd"/>
-            <w:r>
-              <w:rPr>
-                <w:rFonts w:asciiTheme="majorHAnsi" w:hAnsiTheme="majorHAnsi" w:cstheme="majorHAnsi"/>
-                <w:sz w:val="20"/>
-                <w:szCs w:val="20"/>
-              </w:rPr>
-              <w:t xml:space="preserve"> pension payable at GMP Age of revalued GMP</w:t>
+              <w:t>For retirements before NRD – minimum pre 6 April 1997 pension payable at GMP Age of revalued GMP</w:t>
             </w:r>
           </w:p>
           <w:p>
@@ -5104,25 +5058,7 @@
                 <w:sz w:val="20"/>
                 <w:szCs w:val="20"/>
               </w:rPr>
-              <w:t xml:space="preserve">Historic </w:t>
-            </w:r>
-            <w:proofErr w:type="gramStart"/>
-            <w:r>
-              <w:rPr>
-                <w:rFonts w:asciiTheme="majorHAnsi" w:hAnsiTheme="majorHAnsi" w:cstheme="majorHAnsi"/>
-                <w:sz w:val="20"/>
-                <w:szCs w:val="20"/>
-              </w:rPr>
-              <w:t>Pre 6 April 2006 Inland</w:t>
-            </w:r>
-            <w:proofErr w:type="gramEnd"/>
-            <w:r>
-              <w:rPr>
-                <w:rFonts w:asciiTheme="majorHAnsi" w:hAnsiTheme="majorHAnsi" w:cstheme="majorHAnsi"/>
-                <w:sz w:val="20"/>
-                <w:szCs w:val="20"/>
-              </w:rPr>
-              <w:t xml:space="preserve"> Revenue Maximum Cases</w:t>
+              <w:t>Historic Pre 6 April 2006 Inland Revenue Maximum Cases</w:t>
             </w:r>
           </w:p>
         </w:tc>
@@ -5168,25 +5104,7 @@
                 <w:sz w:val="20"/>
                 <w:szCs w:val="20"/>
               </w:rPr>
-              <w:t xml:space="preserve">The pension increases for those pensioners </w:t>
-            </w:r>
-            <w:proofErr w:type="gramStart"/>
-            <w:r>
-              <w:rPr>
-                <w:rFonts w:asciiTheme="majorHAnsi" w:hAnsiTheme="majorHAnsi" w:cstheme="majorHAnsi"/>
-                <w:sz w:val="20"/>
-                <w:szCs w:val="20"/>
-              </w:rPr>
-              <w:t>which</w:t>
-            </w:r>
-            <w:proofErr w:type="gramEnd"/>
-            <w:r>
-              <w:rPr>
-                <w:rFonts w:asciiTheme="majorHAnsi" w:hAnsiTheme="majorHAnsi" w:cstheme="majorHAnsi"/>
-                <w:sz w:val="20"/>
-                <w:szCs w:val="20"/>
-              </w:rPr>
-              <w:t xml:space="preserve"> were being restricted prior to 6 April 2006 to comply with Inland Revenue limits continue to be restricted in the same way, with this also applying to spouses’ pensions subsequently set up in respect of these members, where applicable.  These</w:t>
+              <w:t>The pension increases for those pensioners which were being restricted prior to 6 April 2006 to comply with Inland Revenue limits continue to be restricted in the same way, with this also applying to spouses’ pensions subsequently set up in respect of these members, where applicable.  These</w:t>
             </w:r>
             <w:r>
               <w:rPr>
@@ -5627,23 +5545,13 @@
                 <w:szCs w:val="20"/>
               </w:rPr>
             </w:pPr>
-            <w:proofErr w:type="gramStart"/>
-            <w:r>
-              <w:rPr>
-                <w:rFonts w:asciiTheme="majorHAnsi" w:hAnsiTheme="majorHAnsi" w:cstheme="majorHAnsi"/>
-                <w:sz w:val="20"/>
-                <w:szCs w:val="20"/>
-              </w:rPr>
-              <w:t>For the purpose of</w:t>
-            </w:r>
-            <w:proofErr w:type="gramEnd"/>
-            <w:r>
-              <w:rPr>
-                <w:rFonts w:asciiTheme="majorHAnsi" w:hAnsiTheme="majorHAnsi" w:cstheme="majorHAnsi"/>
-                <w:sz w:val="20"/>
-                <w:szCs w:val="20"/>
-              </w:rPr>
-              <w:t xml:space="preserve"> the quotation please assume 50% of pension at DOL revalued to the member’s date of death </w:t>
+            <w:r>
+              <w:rPr>
+                <w:rFonts w:asciiTheme="majorHAnsi" w:hAnsiTheme="majorHAnsi" w:cstheme="majorHAnsi"/>
+                <w:sz w:val="20"/>
+                <w:szCs w:val="20"/>
+              </w:rPr>
+              <w:t xml:space="preserve">For the purpose of the quotation please assume 50% of pension at DOL revalued to the member’s date of death </w:t>
             </w:r>
           </w:p>
         </w:tc>
@@ -6167,25 +6075,7 @@
                 <w:sz w:val="20"/>
                 <w:szCs w:val="20"/>
               </w:rPr>
-              <w:t xml:space="preserve">Yes, where possible, </w:t>
-            </w:r>
-            <w:proofErr w:type="gramStart"/>
-            <w:r>
-              <w:rPr>
-                <w:rFonts w:asciiTheme="majorHAnsi" w:hAnsiTheme="majorHAnsi" w:cstheme="majorHAnsi"/>
-                <w:sz w:val="20"/>
-                <w:szCs w:val="20"/>
-              </w:rPr>
-              <w:t>i.e.</w:t>
-            </w:r>
-            <w:proofErr w:type="gramEnd"/>
-            <w:r>
-              <w:rPr>
-                <w:rFonts w:asciiTheme="majorHAnsi" w:hAnsiTheme="majorHAnsi" w:cstheme="majorHAnsi"/>
-                <w:sz w:val="20"/>
-                <w:szCs w:val="20"/>
-              </w:rPr>
-              <w:t xml:space="preserve"> Trivial Commutation Lump Sum Death Benefits can be paid</w:t>
+              <w:t>Yes, where possible, i.e. Trivial Commutation Lump Sum Death Benefits can be paid</w:t>
             </w:r>
           </w:p>
         </w:tc>
@@ -6492,25 +6382,7 @@
                 <w:sz w:val="20"/>
                 <w:szCs w:val="20"/>
               </w:rPr>
-              <w:t xml:space="preserve"> of member’s pre-commutation pension, </w:t>
-            </w:r>
-            <w:proofErr w:type="gramStart"/>
-            <w:r>
-              <w:rPr>
-                <w:rFonts w:asciiTheme="majorHAnsi" w:hAnsiTheme="majorHAnsi" w:cstheme="majorHAnsi"/>
-                <w:sz w:val="20"/>
-                <w:szCs w:val="20"/>
-              </w:rPr>
-              <w:t>i.e.</w:t>
-            </w:r>
-            <w:proofErr w:type="gramEnd"/>
-            <w:r>
-              <w:rPr>
-                <w:rFonts w:asciiTheme="majorHAnsi" w:hAnsiTheme="majorHAnsi" w:cstheme="majorHAnsi"/>
-                <w:sz w:val="20"/>
-                <w:szCs w:val="20"/>
-              </w:rPr>
-              <w:t xml:space="preserve"> </w:t>
+              <w:t xml:space="preserve"> of member’s pre-commutation pension, i.e. </w:t>
             </w:r>
             <w:r>
               <w:rPr>
@@ -6660,25 +6532,7 @@
                 <w:sz w:val="20"/>
                 <w:szCs w:val="20"/>
               </w:rPr>
-              <w:t xml:space="preserve">If death occurs within 5 years of the member’s pension starting, a lump sum equal to the total of the pension payments that would have been payable to the pensioner during the balance of the 5 years, at the rate payable at the date of retirement (and after </w:t>
-            </w:r>
-            <w:proofErr w:type="gramStart"/>
-            <w:r>
-              <w:rPr>
-                <w:rFonts w:asciiTheme="majorHAnsi" w:hAnsiTheme="majorHAnsi" w:cstheme="majorHAnsi"/>
-                <w:sz w:val="20"/>
-                <w:szCs w:val="20"/>
-              </w:rPr>
-              <w:t>taking into account</w:t>
-            </w:r>
-            <w:proofErr w:type="gramEnd"/>
-            <w:r>
-              <w:rPr>
-                <w:rFonts w:asciiTheme="majorHAnsi" w:hAnsiTheme="majorHAnsi" w:cstheme="majorHAnsi"/>
-                <w:sz w:val="20"/>
-                <w:szCs w:val="20"/>
-              </w:rPr>
-              <w:t xml:space="preserve"> the exercise of any option used by the member to exchange pension for a lump sum).  The lump sum would be payable at the Trustees’ discretion and on an undiscounted basis</w:t>
+              <w:t>If death occurs within 5 years of the member’s pension starting, a lump sum equal to the total of the pension payments that would have been payable to the pensioner during the balance of the 5 years, at the rate payable at the date of retirement (and after taking into account the exercise of any option used by the member to exchange pension for a lump sum).  The lump sum would be payable at the Trustees’ discretion and on an undiscounted basis</w:t>
             </w:r>
             <w:r>
               <w:rPr>
@@ -7198,25 +7052,7 @@
                 <w:sz w:val="20"/>
                 <w:szCs w:val="20"/>
               </w:rPr>
-              <w:t xml:space="preserve">Yes, where possible, </w:t>
-            </w:r>
-            <w:proofErr w:type="gramStart"/>
-            <w:r>
-              <w:rPr>
-                <w:rFonts w:asciiTheme="majorHAnsi" w:hAnsiTheme="majorHAnsi" w:cstheme="majorHAnsi"/>
-                <w:sz w:val="20"/>
-                <w:szCs w:val="20"/>
-              </w:rPr>
-              <w:t>i.e.</w:t>
-            </w:r>
-            <w:proofErr w:type="gramEnd"/>
-            <w:r>
-              <w:rPr>
-                <w:rFonts w:asciiTheme="majorHAnsi" w:hAnsiTheme="majorHAnsi" w:cstheme="majorHAnsi"/>
-                <w:sz w:val="20"/>
-                <w:szCs w:val="20"/>
-              </w:rPr>
-              <w:t xml:space="preserve"> Trivial Commutation Lump Sum Death Benefits can be paid</w:t>
+              <w:t>Yes, where possible, i.e. Trivial Commutation Lump Sum Death Benefits can be paid</w:t>
             </w:r>
           </w:p>
         </w:tc>
@@ -8365,25 +8201,7 @@
                 <w:sz w:val="20"/>
                 <w:szCs w:val="20"/>
               </w:rPr>
-              <w:t xml:space="preserve">Yes, where possible, </w:t>
-            </w:r>
-            <w:proofErr w:type="gramStart"/>
-            <w:r>
-              <w:rPr>
-                <w:rFonts w:asciiTheme="majorHAnsi" w:hAnsiTheme="majorHAnsi" w:cstheme="majorHAnsi"/>
-                <w:sz w:val="20"/>
-                <w:szCs w:val="20"/>
-              </w:rPr>
-              <w:t>i.e.</w:t>
-            </w:r>
-            <w:proofErr w:type="gramEnd"/>
-            <w:r>
-              <w:rPr>
-                <w:rFonts w:asciiTheme="majorHAnsi" w:hAnsiTheme="majorHAnsi" w:cstheme="majorHAnsi"/>
-                <w:sz w:val="20"/>
-                <w:szCs w:val="20"/>
-              </w:rPr>
-              <w:t xml:space="preserve"> Trivial Commutation Lump Sum Death Benefits can be paid</w:t>
+              <w:t>Yes, where possible, i.e. Trivial Commutation Lump Sum Death Benefits can be paid</w:t>
             </w:r>
           </w:p>
         </w:tc>
@@ -8703,71 +8521,35 @@
                 <w:sz w:val="20"/>
                 <w:szCs w:val="20"/>
               </w:rPr>
-              <w:t xml:space="preserve">With the consent of the Principal Employer, a person who was not the member’s spouse at the date of the member’s death shall be deemed to be the member’s spouse </w:t>
-            </w:r>
-            <w:proofErr w:type="gramStart"/>
-            <w:r>
+              <w:t xml:space="preserve">With the consent of the Principal Employer, a person who was not the member’s spouse at the date of the member’s death shall be deemed to be the member’s spouse provided that he or she was wholly or partly financially dependent upon the member at the date of death.  </w:t>
+            </w:r>
+          </w:p>
+          <w:p>
+            <w:pPr>
+              <w:jc w:val="both"/>
               <w:rPr>
                 <w:rFonts w:asciiTheme="majorHAnsi" w:eastAsiaTheme="majorEastAsia" w:hAnsiTheme="majorHAnsi" w:cstheme="majorHAnsi"/>
                 <w:sz w:val="20"/>
                 <w:szCs w:val="20"/>
               </w:rPr>
-              <w:t>provided that</w:t>
-            </w:r>
-            <w:proofErr w:type="gramEnd"/>
+            </w:pPr>
+          </w:p>
+          <w:p>
+            <w:pPr>
+              <w:jc w:val="both"/>
+              <w:rPr>
+                <w:rFonts w:asciiTheme="majorHAnsi" w:hAnsiTheme="majorHAnsi" w:cstheme="majorHAnsi"/>
+                <w:sz w:val="20"/>
+                <w:szCs w:val="20"/>
+              </w:rPr>
+            </w:pPr>
             <w:r>
               <w:rPr>
                 <w:rFonts w:asciiTheme="majorHAnsi" w:eastAsiaTheme="majorEastAsia" w:hAnsiTheme="majorHAnsi" w:cstheme="majorHAnsi"/>
                 <w:sz w:val="20"/>
                 <w:szCs w:val="20"/>
               </w:rPr>
-              <w:t xml:space="preserve"> he or she was wholly or partly financially dependent upon the member at the date of death.  </w:t>
-            </w:r>
-          </w:p>
-          <w:p>
-            <w:pPr>
-              <w:jc w:val="both"/>
-              <w:rPr>
-                <w:rFonts w:asciiTheme="majorHAnsi" w:eastAsiaTheme="majorEastAsia" w:hAnsiTheme="majorHAnsi" w:cstheme="majorHAnsi"/>
-                <w:sz w:val="20"/>
-                <w:szCs w:val="20"/>
-              </w:rPr>
-            </w:pPr>
-          </w:p>
-          <w:p>
-            <w:pPr>
-              <w:jc w:val="both"/>
-              <w:rPr>
-                <w:rFonts w:asciiTheme="majorHAnsi" w:hAnsiTheme="majorHAnsi" w:cstheme="majorHAnsi"/>
-                <w:sz w:val="20"/>
-                <w:szCs w:val="20"/>
-              </w:rPr>
-            </w:pPr>
-            <w:r>
-              <w:rPr>
-                <w:rFonts w:asciiTheme="majorHAnsi" w:eastAsiaTheme="majorEastAsia" w:hAnsiTheme="majorHAnsi" w:cstheme="majorHAnsi"/>
-                <w:sz w:val="20"/>
-                <w:szCs w:val="20"/>
-              </w:rPr>
-              <w:t xml:space="preserve">Where two or more persons are eligible to receive the Qualifying Spouse’s Pension, the Trustees shall either divide the benefit between the persons in such proportions as they think </w:t>
-            </w:r>
-            <w:proofErr w:type="gramStart"/>
-            <w:r>
-              <w:rPr>
-                <w:rFonts w:asciiTheme="majorHAnsi" w:eastAsiaTheme="majorEastAsia" w:hAnsiTheme="majorHAnsi" w:cstheme="majorHAnsi"/>
-                <w:sz w:val="20"/>
-                <w:szCs w:val="20"/>
-              </w:rPr>
-              <w:t>fit, or</w:t>
-            </w:r>
-            <w:proofErr w:type="gramEnd"/>
-            <w:r>
-              <w:rPr>
-                <w:rFonts w:asciiTheme="majorHAnsi" w:eastAsiaTheme="majorEastAsia" w:hAnsiTheme="majorHAnsi" w:cstheme="majorHAnsi"/>
-                <w:sz w:val="20"/>
-                <w:szCs w:val="20"/>
-              </w:rPr>
-              <w:t xml:space="preserve"> exclude one or more persons from receiving all or any part of the Qualifying Spouse’s pension, as they think fit.</w:t>
+              <w:t>Where two or more persons are eligible to receive the Qualifying Spouse’s Pension, the Trustees shall either divide the benefit between the persons in such proportions as they think fit, or exclude one or more persons from receiving all or any part of the Qualifying Spouse’s pension, as they think fit.</w:t>
             </w:r>
             <w:r>
               <w:rPr>
@@ -8909,29 +8691,7 @@
                 <w:sz w:val="20"/>
                 <w:szCs w:val="20"/>
               </w:rPr>
-              <w:t xml:space="preserve">a natural child of a marriage of the member, or stepchild of the member by virtue of a marriage </w:t>
-            </w:r>
-            <w:proofErr w:type="gramStart"/>
-            <w:r>
-              <w:rPr>
-                <w:rFonts w:asciiTheme="majorHAnsi" w:hAnsiTheme="majorHAnsi" w:cstheme="majorHAnsi"/>
-                <w:iCs/>
-                <w:spacing w:val="-2"/>
-                <w:sz w:val="20"/>
-                <w:szCs w:val="20"/>
-              </w:rPr>
-              <w:t>entered into</w:t>
-            </w:r>
-            <w:proofErr w:type="gramEnd"/>
-            <w:r>
-              <w:rPr>
-                <w:rFonts w:asciiTheme="majorHAnsi" w:hAnsiTheme="majorHAnsi" w:cstheme="majorHAnsi"/>
-                <w:iCs/>
-                <w:spacing w:val="-2"/>
-                <w:sz w:val="20"/>
-                <w:szCs w:val="20"/>
-              </w:rPr>
-              <w:t xml:space="preserve"> by the member on or before the Material Date, or</w:t>
+              <w:t>a natural child of a marriage of the member, or stepchild of the member by virtue of a marriage entered into by the member on or before the Material Date, or</w:t>
             </w:r>
           </w:p>
           <w:p>
@@ -8987,29 +8747,7 @@
                 <w:sz w:val="20"/>
                 <w:szCs w:val="20"/>
               </w:rPr>
-              <w:t xml:space="preserve">a child legitimised by a marriage </w:t>
-            </w:r>
-            <w:proofErr w:type="gramStart"/>
-            <w:r>
-              <w:rPr>
-                <w:rFonts w:asciiTheme="majorHAnsi" w:hAnsiTheme="majorHAnsi" w:cstheme="majorHAnsi"/>
-                <w:iCs/>
-                <w:spacing w:val="-2"/>
-                <w:sz w:val="20"/>
-                <w:szCs w:val="20"/>
-              </w:rPr>
-              <w:t>entered into</w:t>
-            </w:r>
-            <w:proofErr w:type="gramEnd"/>
-            <w:r>
-              <w:rPr>
-                <w:rFonts w:asciiTheme="majorHAnsi" w:hAnsiTheme="majorHAnsi" w:cstheme="majorHAnsi"/>
-                <w:iCs/>
-                <w:spacing w:val="-2"/>
-                <w:sz w:val="20"/>
-                <w:szCs w:val="20"/>
-              </w:rPr>
-              <w:t xml:space="preserve"> by the member on or before the Material Date, or</w:t>
+              <w:t>a child legitimised by a marriage entered into by the member on or before the Material Date, or</w:t>
             </w:r>
           </w:p>
           <w:p>
@@ -9037,29 +8775,7 @@
                 <w:sz w:val="20"/>
                 <w:szCs w:val="20"/>
               </w:rPr>
-              <w:t xml:space="preserve">any other child who the member was legally obliged to maintain (in whole or in part) on or before the Material Date (except by voluntarily </w:t>
-            </w:r>
-            <w:proofErr w:type="gramStart"/>
-            <w:r>
-              <w:rPr>
-                <w:rFonts w:asciiTheme="majorHAnsi" w:hAnsiTheme="majorHAnsi" w:cstheme="majorHAnsi"/>
-                <w:iCs/>
-                <w:spacing w:val="-2"/>
-                <w:sz w:val="20"/>
-                <w:szCs w:val="20"/>
-              </w:rPr>
-              <w:t>entering into</w:t>
-            </w:r>
-            <w:proofErr w:type="gramEnd"/>
-            <w:r>
-              <w:rPr>
-                <w:rFonts w:asciiTheme="majorHAnsi" w:hAnsiTheme="majorHAnsi" w:cstheme="majorHAnsi"/>
-                <w:iCs/>
-                <w:spacing w:val="-2"/>
-                <w:sz w:val="20"/>
-                <w:szCs w:val="20"/>
-              </w:rPr>
-              <w:t xml:space="preserve"> a deed of covenant or contract to maintain the child), or</w:t>
+              <w:t>any other child who the member was legally obliged to maintain (in whole or in part) on or before the Material Date (except by voluntarily entering into a deed of covenant or contract to maintain the child), or</w:t>
             </w:r>
           </w:p>
           <w:p>
@@ -9578,7 +9294,7 @@
 </file>
 
 <file path=word/endnotes.xml><?xml version="1.0" encoding="utf-8"?>
-<w:endnotes xmlns:wpc="http://schemas.microsoft.com/office/word/2010/wordprocessingCanvas" xmlns:cx="http://schemas.microsoft.com/office/drawing/2014/chartex" xmlns:cx1="http://schemas.microsoft.com/office/drawing/2015/9/8/chartex" xmlns:cx2="http://schemas.microsoft.com/office/drawing/2015/10/21/chartex" xmlns:cx3="http://schemas.microsoft.com/office/drawing/2016/5/9/chartex" xmlns:cx4="http://schemas.microsoft.com/office/drawing/2016/5/10/chartex" xmlns:cx5="http://schemas.microsoft.com/office/drawing/2016/5/11/chartex" xmlns:cx6="http://schemas.microsoft.com/office/drawing/2016/5/12/chartex" xmlns:cx7="http://schemas.microsoft.com/office/drawing/2016/5/13/chartex" xmlns:cx8="http://schemas.microsoft.com/office/drawing/2016/5/14/chartex" xmlns:mc="http://schemas.openxmlformats.org/markup-compatibility/2006" xmlns:aink="http://schemas.microsoft.com/office/drawing/2016/ink" xmlns:am3d="http://schemas.microsoft.com/office/drawing/2017/model3d" xmlns:o="urn:schemas-microsoft-com:office:office" xmlns:r="http://schemas.openxmlformats.org/officeDocument/2006/relationships" xmlns:m="http://schemas.openxmlformats.org/officeDocument/2006/math" xmlns:v="urn:schemas-microsoft-com:vml" xmlns:wp14="http://schemas.microsoft.com/office/word/2010/wordprocessingDrawing" xmlns:wp="http://schemas.openxmlformats.org/drawingml/2006/wordprocessingDrawing" xmlns:w10="urn:schemas-microsoft-com:office:word" xmlns:w="http://schemas.openxmlformats.org/wordprocessingml/2006/main" xmlns:w14="http://schemas.microsoft.com/office/word/2010/wordml" xmlns:w15="http://schemas.microsoft.com/office/word/2012/wordml" xmlns:w16cex="http://schemas.microsoft.com/office/word/2018/wordml/cex" xmlns:w16cid="http://schemas.microsoft.com/office/word/2016/wordml/cid" xmlns:w16="http://schemas.microsoft.com/office/word/2018/wordml" xmlns:w16sdtdh="http://schemas.microsoft.com/office/word/2020/wordml/sdtdatahash" xmlns:w16se="http://schemas.microsoft.com/office/word/2015/wordml/symex" xmlns:wpg="http://schemas.microsoft.com/office/word/2010/wordprocessingGroup" xmlns:wpi="http://schemas.microsoft.com/office/word/2010/wordprocessingInk" xmlns:wne="http://schemas.microsoft.com/office/word/2006/wordml" xmlns:wps="http://schemas.microsoft.com/office/word/2010/wordprocessingShape" mc:Ignorable="w14 w15 w16se w16cid w16 w16cex w16sdtdh wp14">
+<w:endnotes xmlns:wpc="http://schemas.microsoft.com/office/word/2010/wordprocessingCanvas" xmlns:cx="http://schemas.microsoft.com/office/drawing/2014/chartex" xmlns:cx1="http://schemas.microsoft.com/office/drawing/2015/9/8/chartex" xmlns:cx2="http://schemas.microsoft.com/office/drawing/2015/10/21/chartex" xmlns:cx3="http://schemas.microsoft.com/office/drawing/2016/5/9/chartex" xmlns:cx4="http://schemas.microsoft.com/office/drawing/2016/5/10/chartex" xmlns:cx5="http://schemas.microsoft.com/office/drawing/2016/5/11/chartex" xmlns:cx6="http://schemas.microsoft.com/office/drawing/2016/5/12/chartex" xmlns:cx7="http://schemas.microsoft.com/office/drawing/2016/5/13/chartex" xmlns:cx8="http://schemas.microsoft.com/office/drawing/2016/5/14/chartex" xmlns:mc="http://schemas.openxmlformats.org/markup-compatibility/2006" xmlns:aink="http://schemas.microsoft.com/office/drawing/2016/ink" xmlns:am3d="http://schemas.microsoft.com/office/drawing/2017/model3d" xmlns:o="urn:schemas-microsoft-com:office:office" xmlns:oel="http://schemas.microsoft.com/office/2019/extlst" xmlns:r="http://schemas.openxmlformats.org/officeDocument/2006/relationships" xmlns:m="http://schemas.openxmlformats.org/officeDocument/2006/math" xmlns:v="urn:schemas-microsoft-com:vml" xmlns:wp14="http://schemas.microsoft.com/office/word/2010/wordprocessingDrawing" xmlns:wp="http://schemas.openxmlformats.org/drawingml/2006/wordprocessingDrawing" xmlns:w10="urn:schemas-microsoft-com:office:word" xmlns:w="http://schemas.openxmlformats.org/wordprocessingml/2006/main" xmlns:w14="http://schemas.microsoft.com/office/word/2010/wordml" xmlns:w15="http://schemas.microsoft.com/office/word/2012/wordml" xmlns:w16cex="http://schemas.microsoft.com/office/word/2018/wordml/cex" xmlns:w16cid="http://schemas.microsoft.com/office/word/2016/wordml/cid" xmlns:w16="http://schemas.microsoft.com/office/word/2018/wordml" xmlns:w16sdtdh="http://schemas.microsoft.com/office/word/2020/wordml/sdtdatahash" xmlns:w16se="http://schemas.microsoft.com/office/word/2015/wordml/symex" xmlns:wpg="http://schemas.microsoft.com/office/word/2010/wordprocessingGroup" xmlns:wpi="http://schemas.microsoft.com/office/word/2010/wordprocessingInk" xmlns:wne="http://schemas.microsoft.com/office/word/2006/wordml" xmlns:wps="http://schemas.microsoft.com/office/word/2010/wordprocessingShape" mc:Ignorable="w14 w15 w16se w16cid w16 w16cex w16sdtdh wp14">
   <w:endnote w:type="separator" w:id="-1">
     <w:p>
       <w:r>
@@ -9597,7 +9313,7 @@
 </file>
 
 <file path=word/footnotes.xml><?xml version="1.0" encoding="utf-8"?>
-<w:footnotes xmlns:wpc="http://schemas.microsoft.com/office/word/2010/wordprocessingCanvas" xmlns:cx="http://schemas.microsoft.com/office/drawing/2014/chartex" xmlns:cx1="http://schemas.microsoft.com/office/drawing/2015/9/8/chartex" xmlns:cx2="http://schemas.microsoft.com/office/drawing/2015/10/21/chartex" xmlns:cx3="http://schemas.microsoft.com/office/drawing/2016/5/9/chartex" xmlns:cx4="http://schemas.microsoft.com/office/drawing/2016/5/10/chartex" xmlns:cx5="http://schemas.microsoft.com/office/drawing/2016/5/11/chartex" xmlns:cx6="http://schemas.microsoft.com/office/drawing/2016/5/12/chartex" xmlns:cx7="http://schemas.microsoft.com/office/drawing/2016/5/13/chartex" xmlns:cx8="http://schemas.microsoft.com/office/drawing/2016/5/14/chartex" xmlns:mc="http://schemas.openxmlformats.org/markup-compatibility/2006" xmlns:aink="http://schemas.microsoft.com/office/drawing/2016/ink" xmlns:am3d="http://schemas.microsoft.com/office/drawing/2017/model3d" xmlns:o="urn:schemas-microsoft-com:office:office" xmlns:r="http://schemas.openxmlformats.org/officeDocument/2006/relationships" xmlns:m="http://schemas.openxmlformats.org/officeDocument/2006/math" xmlns:v="urn:schemas-microsoft-com:vml" xmlns:wp14="http://schemas.microsoft.com/office/word/2010/wordprocessingDrawing" xmlns:wp="http://schemas.openxmlformats.org/drawingml/2006/wordprocessingDrawing" xmlns:w10="urn:schemas-microsoft-com:office:word" xmlns:w="http://schemas.openxmlformats.org/wordprocessingml/2006/main" xmlns:w14="http://schemas.microsoft.com/office/word/2010/wordml" xmlns:w15="http://schemas.microsoft.com/office/word/2012/wordml" xmlns:w16cex="http://schemas.microsoft.com/office/word/2018/wordml/cex" xmlns:w16cid="http://schemas.microsoft.com/office/word/2016/wordml/cid" xmlns:w16="http://schemas.microsoft.com/office/word/2018/wordml" xmlns:w16sdtdh="http://schemas.microsoft.com/office/word/2020/wordml/sdtdatahash" xmlns:w16se="http://schemas.microsoft.com/office/word/2015/wordml/symex" xmlns:wpg="http://schemas.microsoft.com/office/word/2010/wordprocessingGroup" xmlns:wpi="http://schemas.microsoft.com/office/word/2010/wordprocessingInk" xmlns:wne="http://schemas.microsoft.com/office/word/2006/wordml" xmlns:wps="http://schemas.microsoft.com/office/word/2010/wordprocessingShape" mc:Ignorable="w14 w15 w16se w16cid w16 w16cex w16sdtdh wp14">
+<w:footnotes xmlns:wpc="http://schemas.microsoft.com/office/word/2010/wordprocessingCanvas" xmlns:cx="http://schemas.microsoft.com/office/drawing/2014/chartex" xmlns:cx1="http://schemas.microsoft.com/office/drawing/2015/9/8/chartex" xmlns:cx2="http://schemas.microsoft.com/office/drawing/2015/10/21/chartex" xmlns:cx3="http://schemas.microsoft.com/office/drawing/2016/5/9/chartex" xmlns:cx4="http://schemas.microsoft.com/office/drawing/2016/5/10/chartex" xmlns:cx5="http://schemas.microsoft.com/office/drawing/2016/5/11/chartex" xmlns:cx6="http://schemas.microsoft.com/office/drawing/2016/5/12/chartex" xmlns:cx7="http://schemas.microsoft.com/office/drawing/2016/5/13/chartex" xmlns:cx8="http://schemas.microsoft.com/office/drawing/2016/5/14/chartex" xmlns:mc="http://schemas.openxmlformats.org/markup-compatibility/2006" xmlns:aink="http://schemas.microsoft.com/office/drawing/2016/ink" xmlns:am3d="http://schemas.microsoft.com/office/drawing/2017/model3d" xmlns:o="urn:schemas-microsoft-com:office:office" xmlns:oel="http://schemas.microsoft.com/office/2019/extlst" xmlns:r="http://schemas.openxmlformats.org/officeDocument/2006/relationships" xmlns:m="http://schemas.openxmlformats.org/officeDocument/2006/math" xmlns:v="urn:schemas-microsoft-com:vml" xmlns:wp14="http://schemas.microsoft.com/office/word/2010/wordprocessingDrawing" xmlns:wp="http://schemas.openxmlformats.org/drawingml/2006/wordprocessingDrawing" xmlns:w10="urn:schemas-microsoft-com:office:word" xmlns:w="http://schemas.openxmlformats.org/wordprocessingml/2006/main" xmlns:w14="http://schemas.microsoft.com/office/word/2010/wordml" xmlns:w15="http://schemas.microsoft.com/office/word/2012/wordml" xmlns:w16cex="http://schemas.microsoft.com/office/word/2018/wordml/cex" xmlns:w16cid="http://schemas.microsoft.com/office/word/2016/wordml/cid" xmlns:w16="http://schemas.microsoft.com/office/word/2018/wordml" xmlns:w16sdtdh="http://schemas.microsoft.com/office/word/2020/wordml/sdtdatahash" xmlns:w16se="http://schemas.microsoft.com/office/word/2015/wordml/symex" xmlns:wpg="http://schemas.microsoft.com/office/word/2010/wordprocessingGroup" xmlns:wpi="http://schemas.microsoft.com/office/word/2010/wordprocessingInk" xmlns:wne="http://schemas.microsoft.com/office/word/2006/wordml" xmlns:wps="http://schemas.microsoft.com/office/word/2010/wordprocessingShape" mc:Ignorable="w14 w15 w16se w16cid w16 w16cex w16sdtdh wp14">
   <w:footnote w:type="separator" w:id="-1">
     <w:p>
       <w:r>
@@ -9616,7 +9332,7 @@
 </file>
 
 <file path=word/numbering.xml><?xml version="1.0" encoding="utf-8"?>
-<w:numbering xmlns:wpc="http://schemas.microsoft.com/office/word/2010/wordprocessingCanvas" xmlns:cx="http://schemas.microsoft.com/office/drawing/2014/chartex" xmlns:cx1="http://schemas.microsoft.com/office/drawing/2015/9/8/chartex" xmlns:cx2="http://schemas.microsoft.com/office/drawing/2015/10/21/chartex" xmlns:cx3="http://schemas.microsoft.com/office/drawing/2016/5/9/chartex" xmlns:cx4="http://schemas.microsoft.com/office/drawing/2016/5/10/chartex" xmlns:cx5="http://schemas.microsoft.com/office/drawing/2016/5/11/chartex" xmlns:cx6="http://schemas.microsoft.com/office/drawing/2016/5/12/chartex" xmlns:cx7="http://schemas.microsoft.com/office/drawing/2016/5/13/chartex" xmlns:cx8="http://schemas.microsoft.com/office/drawing/2016/5/14/chartex" xmlns:mc="http://schemas.openxmlformats.org/markup-compatibility/2006" xmlns:aink="http://schemas.microsoft.com/office/drawing/2016/ink" xmlns:am3d="http://schemas.microsoft.com/office/drawing/2017/model3d" xmlns:o="urn:schemas-microsoft-com:office:office" xmlns:r="http://schemas.openxmlformats.org/officeDocument/2006/relationships" xmlns:m="http://schemas.openxmlformats.org/officeDocument/2006/math" xmlns:v="urn:schemas-microsoft-com:vml" xmlns:wp14="http://schemas.microsoft.com/office/word/2010/wordprocessingDrawing" xmlns:wp="http://schemas.openxmlformats.org/drawingml/2006/wordprocessingDrawing" xmlns:w10="urn:schemas-microsoft-com:office:word" xmlns:w="http://schemas.openxmlformats.org/wordprocessingml/2006/main" xmlns:w14="http://schemas.microsoft.com/office/word/2010/wordml" xmlns:w15="http://schemas.microsoft.com/office/word/2012/wordml" xmlns:w16cex="http://schemas.microsoft.com/office/word/2018/wordml/cex" xmlns:w16cid="http://schemas.microsoft.com/office/word/2016/wordml/cid" xmlns:w16="http://schemas.microsoft.com/office/word/2018/wordml" xmlns:w16sdtdh="http://schemas.microsoft.com/office/word/2020/wordml/sdtdatahash" xmlns:w16se="http://schemas.microsoft.com/office/word/2015/wordml/symex" xmlns:wpg="http://schemas.microsoft.com/office/word/2010/wordprocessingGroup" xmlns:wpi="http://schemas.microsoft.com/office/word/2010/wordprocessingInk" xmlns:wne="http://schemas.microsoft.com/office/word/2006/wordml" xmlns:wps="http://schemas.microsoft.com/office/word/2010/wordprocessingShape" mc:Ignorable="w14 w15 w16se w16cid w16 w16cex w16sdtdh wp14">
+<w:numbering xmlns:wpc="http://schemas.microsoft.com/office/word/2010/wordprocessingCanvas" xmlns:cx="http://schemas.microsoft.com/office/drawing/2014/chartex" xmlns:cx1="http://schemas.microsoft.com/office/drawing/2015/9/8/chartex" xmlns:cx2="http://schemas.microsoft.com/office/drawing/2015/10/21/chartex" xmlns:cx3="http://schemas.microsoft.com/office/drawing/2016/5/9/chartex" xmlns:cx4="http://schemas.microsoft.com/office/drawing/2016/5/10/chartex" xmlns:cx5="http://schemas.microsoft.com/office/drawing/2016/5/11/chartex" xmlns:cx6="http://schemas.microsoft.com/office/drawing/2016/5/12/chartex" xmlns:cx7="http://schemas.microsoft.com/office/drawing/2016/5/13/chartex" xmlns:cx8="http://schemas.microsoft.com/office/drawing/2016/5/14/chartex" xmlns:mc="http://schemas.openxmlformats.org/markup-compatibility/2006" xmlns:aink="http://schemas.microsoft.com/office/drawing/2016/ink" xmlns:am3d="http://schemas.microsoft.com/office/drawing/2017/model3d" xmlns:o="urn:schemas-microsoft-com:office:office" xmlns:oel="http://schemas.microsoft.com/office/2019/extlst" xmlns:r="http://schemas.openxmlformats.org/officeDocument/2006/relationships" xmlns:m="http://schemas.openxmlformats.org/officeDocument/2006/math" xmlns:v="urn:schemas-microsoft-com:vml" xmlns:wp14="http://schemas.microsoft.com/office/word/2010/wordprocessingDrawing" xmlns:wp="http://schemas.openxmlformats.org/drawingml/2006/wordprocessingDrawing" xmlns:w10="urn:schemas-microsoft-com:office:word" xmlns:w="http://schemas.openxmlformats.org/wordprocessingml/2006/main" xmlns:w14="http://schemas.microsoft.com/office/word/2010/wordml" xmlns:w15="http://schemas.microsoft.com/office/word/2012/wordml" xmlns:w16cex="http://schemas.microsoft.com/office/word/2018/wordml/cex" xmlns:w16cid="http://schemas.microsoft.com/office/word/2016/wordml/cid" xmlns:w16="http://schemas.microsoft.com/office/word/2018/wordml" xmlns:w16sdtdh="http://schemas.microsoft.com/office/word/2020/wordml/sdtdatahash" xmlns:w16se="http://schemas.microsoft.com/office/word/2015/wordml/symex" xmlns:wpg="http://schemas.microsoft.com/office/word/2010/wordprocessingGroup" xmlns:wpi="http://schemas.microsoft.com/office/word/2010/wordprocessingInk" xmlns:wne="http://schemas.microsoft.com/office/word/2006/wordml" xmlns:wps="http://schemas.microsoft.com/office/word/2010/wordprocessingShape" mc:Ignorable="w14 w15 w16se w16cid w16 w16cex w16sdtdh wp14">
   <w:abstractNum w:abstractNumId="0" w15:restartNumberingAfterBreak="0">
     <w:nsid w:val="1DB679DA"/>
     <w:multiLevelType w:val="hybridMultilevel"/>
@@ -9881,13 +9597,13 @@
       </w:pPr>
     </w:lvl>
   </w:abstractNum>
-  <w:num w:numId="1">
+  <w:num w:numId="1" w16cid:durableId="846333887">
     <w:abstractNumId w:val="2"/>
   </w:num>
-  <w:num w:numId="2">
+  <w:num w:numId="2" w16cid:durableId="1600524788">
     <w:abstractNumId w:val="1"/>
   </w:num>
-  <w:num w:numId="3">
+  <w:num w:numId="3" w16cid:durableId="1872108119">
     <w:abstractNumId w:val="0"/>
   </w:num>
 </w:numbering>

</xml_diff>

<commit_message>
Reverted to original pension scheme
</commit_message>
<xml_diff>
--- a/src/input/IBP_Problemstatement.docx
+++ b/src/input/IBP_Problemstatement.docx
@@ -1,6 +1,6 @@
 
 <file path=word/document.xml><?xml version="1.0" encoding="utf-8"?>
-<w:document xmlns:wpc="http://schemas.microsoft.com/office/word/2010/wordprocessingCanvas" xmlns:cx="http://schemas.microsoft.com/office/drawing/2014/chartex" xmlns:cx1="http://schemas.microsoft.com/office/drawing/2015/9/8/chartex" xmlns:cx2="http://schemas.microsoft.com/office/drawing/2015/10/21/chartex" xmlns:cx3="http://schemas.microsoft.com/office/drawing/2016/5/9/chartex" xmlns:cx4="http://schemas.microsoft.com/office/drawing/2016/5/10/chartex" xmlns:cx5="http://schemas.microsoft.com/office/drawing/2016/5/11/chartex" xmlns:cx6="http://schemas.microsoft.com/office/drawing/2016/5/12/chartex" xmlns:cx7="http://schemas.microsoft.com/office/drawing/2016/5/13/chartex" xmlns:cx8="http://schemas.microsoft.com/office/drawing/2016/5/14/chartex" xmlns:mc="http://schemas.openxmlformats.org/markup-compatibility/2006" xmlns:aink="http://schemas.microsoft.com/office/drawing/2016/ink" xmlns:am3d="http://schemas.microsoft.com/office/drawing/2017/model3d" xmlns:o="urn:schemas-microsoft-com:office:office" xmlns:oel="http://schemas.microsoft.com/office/2019/extlst" xmlns:r="http://schemas.openxmlformats.org/officeDocument/2006/relationships" xmlns:m="http://schemas.openxmlformats.org/officeDocument/2006/math" xmlns:v="urn:schemas-microsoft-com:vml" xmlns:wp14="http://schemas.microsoft.com/office/word/2010/wordprocessingDrawing" xmlns:wp="http://schemas.openxmlformats.org/drawingml/2006/wordprocessingDrawing" xmlns:w10="urn:schemas-microsoft-com:office:word" xmlns:w="http://schemas.openxmlformats.org/wordprocessingml/2006/main" xmlns:w14="http://schemas.microsoft.com/office/word/2010/wordml" xmlns:w15="http://schemas.microsoft.com/office/word/2012/wordml" xmlns:w16cex="http://schemas.microsoft.com/office/word/2018/wordml/cex" xmlns:w16cid="http://schemas.microsoft.com/office/word/2016/wordml/cid" xmlns:w16="http://schemas.microsoft.com/office/word/2018/wordml" xmlns:w16sdtdh="http://schemas.microsoft.com/office/word/2020/wordml/sdtdatahash" xmlns:w16se="http://schemas.microsoft.com/office/word/2015/wordml/symex" xmlns:wpg="http://schemas.microsoft.com/office/word/2010/wordprocessingGroup" xmlns:wpi="http://schemas.microsoft.com/office/word/2010/wordprocessingInk" xmlns:wne="http://schemas.microsoft.com/office/word/2006/wordml" xmlns:wps="http://schemas.microsoft.com/office/word/2010/wordprocessingShape" mc:Ignorable="w14 w15 w16se w16cid w16 w16cex w16sdtdh wp14">
+<w:document xmlns:wpc="http://schemas.microsoft.com/office/word/2010/wordprocessingCanvas" xmlns:cx="http://schemas.microsoft.com/office/drawing/2014/chartex" xmlns:cx1="http://schemas.microsoft.com/office/drawing/2015/9/8/chartex" xmlns:cx2="http://schemas.microsoft.com/office/drawing/2015/10/21/chartex" xmlns:cx3="http://schemas.microsoft.com/office/drawing/2016/5/9/chartex" xmlns:cx4="http://schemas.microsoft.com/office/drawing/2016/5/10/chartex" xmlns:cx5="http://schemas.microsoft.com/office/drawing/2016/5/11/chartex" xmlns:cx6="http://schemas.microsoft.com/office/drawing/2016/5/12/chartex" xmlns:cx7="http://schemas.microsoft.com/office/drawing/2016/5/13/chartex" xmlns:cx8="http://schemas.microsoft.com/office/drawing/2016/5/14/chartex" xmlns:mc="http://schemas.openxmlformats.org/markup-compatibility/2006" xmlns:aink="http://schemas.microsoft.com/office/drawing/2016/ink" xmlns:am3d="http://schemas.microsoft.com/office/drawing/2017/model3d" xmlns:o="urn:schemas-microsoft-com:office:office" xmlns:r="http://schemas.openxmlformats.org/officeDocument/2006/relationships" xmlns:m="http://schemas.openxmlformats.org/officeDocument/2006/math" xmlns:v="urn:schemas-microsoft-com:vml" xmlns:wp14="http://schemas.microsoft.com/office/word/2010/wordprocessingDrawing" xmlns:wp="http://schemas.openxmlformats.org/drawingml/2006/wordprocessingDrawing" xmlns:w10="urn:schemas-microsoft-com:office:word" xmlns:w="http://schemas.openxmlformats.org/wordprocessingml/2006/main" xmlns:w14="http://schemas.microsoft.com/office/word/2010/wordml" xmlns:w15="http://schemas.microsoft.com/office/word/2012/wordml" xmlns:w16cex="http://schemas.microsoft.com/office/word/2018/wordml/cex" xmlns:w16cid="http://schemas.microsoft.com/office/word/2016/wordml/cid" xmlns:w16="http://schemas.microsoft.com/office/word/2018/wordml" xmlns:w16sdtdh="http://schemas.microsoft.com/office/word/2020/wordml/sdtdatahash" xmlns:w16se="http://schemas.microsoft.com/office/word/2015/wordml/symex" xmlns:wpg="http://schemas.microsoft.com/office/word/2010/wordprocessingGroup" xmlns:wpi="http://schemas.microsoft.com/office/word/2010/wordprocessingInk" xmlns:wne="http://schemas.microsoft.com/office/word/2006/wordml" xmlns:wps="http://schemas.microsoft.com/office/word/2010/wordprocessingShape" mc:Ignorable="w14 w15 w16se w16cid w16 w16cex w16sdtdh wp14">
   <w:body>
     <w:tbl>
       <w:tblPr>
@@ -909,7 +909,25 @@
                 <w:sz w:val="20"/>
                 <w:szCs w:val="20"/>
               </w:rPr>
-              <w:t xml:space="preserve">All future retirees and dependants are set up in arrears. Which existing pensioners are paid in advance / arrears is shown in the member data. The final payment on death is the same regardless of advance / arrears and the next increase date is given in the data. </w:t>
+              <w:t xml:space="preserve">All future retirees and dependants are set up in arrears. Which existing pensioners are paid in advance / arrears is shown in the member </w:t>
+            </w:r>
+            <w:proofErr w:type="gramStart"/>
+            <w:r>
+              <w:rPr>
+                <w:rFonts w:asciiTheme="majorHAnsi" w:hAnsiTheme="majorHAnsi" w:cstheme="majorHAnsi"/>
+                <w:sz w:val="20"/>
+                <w:szCs w:val="20"/>
+              </w:rPr>
+              <w:t>data.</w:t>
+            </w:r>
+            <w:proofErr w:type="gramEnd"/>
+            <w:r>
+              <w:rPr>
+                <w:rFonts w:asciiTheme="majorHAnsi" w:hAnsiTheme="majorHAnsi" w:cstheme="majorHAnsi"/>
+                <w:sz w:val="20"/>
+                <w:szCs w:val="20"/>
+              </w:rPr>
+              <w:t xml:space="preserve"> The final payment on death is the same regardless of advance / arrears and the next increase date is given in the data. </w:t>
             </w:r>
           </w:p>
         </w:tc>
@@ -1167,7 +1185,25 @@
                 <w:sz w:val="20"/>
                 <w:szCs w:val="20"/>
               </w:rPr>
-              <w:t>The last instalment of pension due is that which is in respect of the month in which the individual (member/spouse etc.) receiving the pension died, i.e. part-month overpayments on death are not reclaimed.</w:t>
+              <w:t xml:space="preserve">The last instalment of pension due is that which is in respect of the month in which the individual (member/spouse etc.) receiving the pension died, </w:t>
+            </w:r>
+            <w:proofErr w:type="gramStart"/>
+            <w:r>
+              <w:rPr>
+                <w:rFonts w:asciiTheme="majorHAnsi" w:hAnsiTheme="majorHAnsi" w:cstheme="majorHAnsi"/>
+                <w:sz w:val="20"/>
+                <w:szCs w:val="20"/>
+              </w:rPr>
+              <w:t>i.e.</w:t>
+            </w:r>
+            <w:proofErr w:type="gramEnd"/>
+            <w:r>
+              <w:rPr>
+                <w:rFonts w:asciiTheme="majorHAnsi" w:hAnsiTheme="majorHAnsi" w:cstheme="majorHAnsi"/>
+                <w:sz w:val="20"/>
+                <w:szCs w:val="20"/>
+              </w:rPr>
+              <w:t xml:space="preserve"> part-month overpayments on death are not reclaimed.</w:t>
             </w:r>
           </w:p>
         </w:tc>
@@ -3237,15 +3273,7 @@
                 <w:sz w:val="20"/>
                 <w:szCs w:val="20"/>
               </w:rPr>
-              <w:t>7.</w:t>
-            </w:r>
-            <w:r>
-              <w:rPr>
-                <w:rFonts w:asciiTheme="majorHAnsi" w:hAnsiTheme="majorHAnsi" w:cstheme="majorHAnsi"/>
-                <w:sz w:val="20"/>
-                <w:szCs w:val="20"/>
-              </w:rPr>
-              <w:t>2</w:t>
+              <w:t>7.5</w:t>
             </w:r>
             <w:r>
               <w:rPr>
@@ -3877,15 +3905,15 @@
                 <w:sz w:val="20"/>
                 <w:szCs w:val="20"/>
               </w:rPr>
-              <w:t>10</w:t>
-            </w:r>
-            <w:r>
-              <w:rPr>
-                <w:rFonts w:asciiTheme="majorHAnsi" w:hAnsiTheme="majorHAnsi" w:cstheme="majorHAnsi"/>
-                <w:sz w:val="20"/>
-                <w:szCs w:val="20"/>
-              </w:rPr>
-              <w:t>%</w:t>
+              <w:t>7.</w:t>
+            </w:r>
+            <w:r>
+              <w:rPr>
+                <w:rFonts w:asciiTheme="majorHAnsi" w:hAnsiTheme="majorHAnsi" w:cstheme="majorHAnsi"/>
+                <w:sz w:val="20"/>
+                <w:szCs w:val="20"/>
+              </w:rPr>
+              <w:t>5%</w:t>
             </w:r>
           </w:p>
         </w:tc>
@@ -3983,15 +4011,15 @@
                 <w:sz w:val="20"/>
                 <w:szCs w:val="20"/>
               </w:rPr>
-              <w:t>9</w:t>
-            </w:r>
-            <w:r>
-              <w:rPr>
-                <w:rFonts w:asciiTheme="majorHAnsi" w:hAnsiTheme="majorHAnsi" w:cstheme="majorHAnsi"/>
-                <w:sz w:val="20"/>
-                <w:szCs w:val="20"/>
-              </w:rPr>
-              <w:t>%</w:t>
+              <w:t>7.</w:t>
+            </w:r>
+            <w:r>
+              <w:rPr>
+                <w:rFonts w:asciiTheme="majorHAnsi" w:hAnsiTheme="majorHAnsi" w:cstheme="majorHAnsi"/>
+                <w:sz w:val="20"/>
+                <w:szCs w:val="20"/>
+              </w:rPr>
+              <w:t>5%</w:t>
             </w:r>
           </w:p>
         </w:tc>
@@ -4894,7 +4922,25 @@
                 <w:sz w:val="20"/>
                 <w:szCs w:val="20"/>
               </w:rPr>
-              <w:t>For retirements before NRD – minimum pre 6 April 1997 pension payable at GMP Age of revalued GMP</w:t>
+              <w:t xml:space="preserve">For retirements before NRD – minimum </w:t>
+            </w:r>
+            <w:proofErr w:type="gramStart"/>
+            <w:r>
+              <w:rPr>
+                <w:rFonts w:asciiTheme="majorHAnsi" w:hAnsiTheme="majorHAnsi" w:cstheme="majorHAnsi"/>
+                <w:sz w:val="20"/>
+                <w:szCs w:val="20"/>
+              </w:rPr>
+              <w:t>pre 6 April 1997</w:t>
+            </w:r>
+            <w:proofErr w:type="gramEnd"/>
+            <w:r>
+              <w:rPr>
+                <w:rFonts w:asciiTheme="majorHAnsi" w:hAnsiTheme="majorHAnsi" w:cstheme="majorHAnsi"/>
+                <w:sz w:val="20"/>
+                <w:szCs w:val="20"/>
+              </w:rPr>
+              <w:t xml:space="preserve"> pension payable at GMP Age of revalued GMP</w:t>
             </w:r>
           </w:p>
           <w:p>
@@ -5058,7 +5104,25 @@
                 <w:sz w:val="20"/>
                 <w:szCs w:val="20"/>
               </w:rPr>
-              <w:t>Historic Pre 6 April 2006 Inland Revenue Maximum Cases</w:t>
+              <w:t xml:space="preserve">Historic </w:t>
+            </w:r>
+            <w:proofErr w:type="gramStart"/>
+            <w:r>
+              <w:rPr>
+                <w:rFonts w:asciiTheme="majorHAnsi" w:hAnsiTheme="majorHAnsi" w:cstheme="majorHAnsi"/>
+                <w:sz w:val="20"/>
+                <w:szCs w:val="20"/>
+              </w:rPr>
+              <w:t>Pre 6 April 2006 Inland</w:t>
+            </w:r>
+            <w:proofErr w:type="gramEnd"/>
+            <w:r>
+              <w:rPr>
+                <w:rFonts w:asciiTheme="majorHAnsi" w:hAnsiTheme="majorHAnsi" w:cstheme="majorHAnsi"/>
+                <w:sz w:val="20"/>
+                <w:szCs w:val="20"/>
+              </w:rPr>
+              <w:t xml:space="preserve"> Revenue Maximum Cases</w:t>
             </w:r>
           </w:p>
         </w:tc>
@@ -5104,7 +5168,25 @@
                 <w:sz w:val="20"/>
                 <w:szCs w:val="20"/>
               </w:rPr>
-              <w:t>The pension increases for those pensioners which were being restricted prior to 6 April 2006 to comply with Inland Revenue limits continue to be restricted in the same way, with this also applying to spouses’ pensions subsequently set up in respect of these members, where applicable.  These</w:t>
+              <w:t xml:space="preserve">The pension increases for those pensioners </w:t>
+            </w:r>
+            <w:proofErr w:type="gramStart"/>
+            <w:r>
+              <w:rPr>
+                <w:rFonts w:asciiTheme="majorHAnsi" w:hAnsiTheme="majorHAnsi" w:cstheme="majorHAnsi"/>
+                <w:sz w:val="20"/>
+                <w:szCs w:val="20"/>
+              </w:rPr>
+              <w:t>which</w:t>
+            </w:r>
+            <w:proofErr w:type="gramEnd"/>
+            <w:r>
+              <w:rPr>
+                <w:rFonts w:asciiTheme="majorHAnsi" w:hAnsiTheme="majorHAnsi" w:cstheme="majorHAnsi"/>
+                <w:sz w:val="20"/>
+                <w:szCs w:val="20"/>
+              </w:rPr>
+              <w:t xml:space="preserve"> were being restricted prior to 6 April 2006 to comply with Inland Revenue limits continue to be restricted in the same way, with this also applying to spouses’ pensions subsequently set up in respect of these members, where applicable.  These</w:t>
             </w:r>
             <w:r>
               <w:rPr>
@@ -5545,13 +5627,23 @@
                 <w:szCs w:val="20"/>
               </w:rPr>
             </w:pPr>
-            <w:r>
-              <w:rPr>
-                <w:rFonts w:asciiTheme="majorHAnsi" w:hAnsiTheme="majorHAnsi" w:cstheme="majorHAnsi"/>
-                <w:sz w:val="20"/>
-                <w:szCs w:val="20"/>
-              </w:rPr>
-              <w:t xml:space="preserve">For the purpose of the quotation please assume 50% of pension at DOL revalued to the member’s date of death </w:t>
+            <w:proofErr w:type="gramStart"/>
+            <w:r>
+              <w:rPr>
+                <w:rFonts w:asciiTheme="majorHAnsi" w:hAnsiTheme="majorHAnsi" w:cstheme="majorHAnsi"/>
+                <w:sz w:val="20"/>
+                <w:szCs w:val="20"/>
+              </w:rPr>
+              <w:t>For the purpose of</w:t>
+            </w:r>
+            <w:proofErr w:type="gramEnd"/>
+            <w:r>
+              <w:rPr>
+                <w:rFonts w:asciiTheme="majorHAnsi" w:hAnsiTheme="majorHAnsi" w:cstheme="majorHAnsi"/>
+                <w:sz w:val="20"/>
+                <w:szCs w:val="20"/>
+              </w:rPr>
+              <w:t xml:space="preserve"> the quotation please assume 50% of pension at DOL revalued to the member’s date of death </w:t>
             </w:r>
           </w:p>
         </w:tc>
@@ -6075,7 +6167,25 @@
                 <w:sz w:val="20"/>
                 <w:szCs w:val="20"/>
               </w:rPr>
-              <w:t>Yes, where possible, i.e. Trivial Commutation Lump Sum Death Benefits can be paid</w:t>
+              <w:t xml:space="preserve">Yes, where possible, </w:t>
+            </w:r>
+            <w:proofErr w:type="gramStart"/>
+            <w:r>
+              <w:rPr>
+                <w:rFonts w:asciiTheme="majorHAnsi" w:hAnsiTheme="majorHAnsi" w:cstheme="majorHAnsi"/>
+                <w:sz w:val="20"/>
+                <w:szCs w:val="20"/>
+              </w:rPr>
+              <w:t>i.e.</w:t>
+            </w:r>
+            <w:proofErr w:type="gramEnd"/>
+            <w:r>
+              <w:rPr>
+                <w:rFonts w:asciiTheme="majorHAnsi" w:hAnsiTheme="majorHAnsi" w:cstheme="majorHAnsi"/>
+                <w:sz w:val="20"/>
+                <w:szCs w:val="20"/>
+              </w:rPr>
+              <w:t xml:space="preserve"> Trivial Commutation Lump Sum Death Benefits can be paid</w:t>
             </w:r>
           </w:p>
         </w:tc>
@@ -6382,7 +6492,25 @@
                 <w:sz w:val="20"/>
                 <w:szCs w:val="20"/>
               </w:rPr>
-              <w:t xml:space="preserve"> of member’s pre-commutation pension, i.e. </w:t>
+              <w:t xml:space="preserve"> of member’s pre-commutation pension, </w:t>
+            </w:r>
+            <w:proofErr w:type="gramStart"/>
+            <w:r>
+              <w:rPr>
+                <w:rFonts w:asciiTheme="majorHAnsi" w:hAnsiTheme="majorHAnsi" w:cstheme="majorHAnsi"/>
+                <w:sz w:val="20"/>
+                <w:szCs w:val="20"/>
+              </w:rPr>
+              <w:t>i.e.</w:t>
+            </w:r>
+            <w:proofErr w:type="gramEnd"/>
+            <w:r>
+              <w:rPr>
+                <w:rFonts w:asciiTheme="majorHAnsi" w:hAnsiTheme="majorHAnsi" w:cstheme="majorHAnsi"/>
+                <w:sz w:val="20"/>
+                <w:szCs w:val="20"/>
+              </w:rPr>
+              <w:t xml:space="preserve"> </w:t>
             </w:r>
             <w:r>
               <w:rPr>
@@ -6532,7 +6660,25 @@
                 <w:sz w:val="20"/>
                 <w:szCs w:val="20"/>
               </w:rPr>
-              <w:t>If death occurs within 5 years of the member’s pension starting, a lump sum equal to the total of the pension payments that would have been payable to the pensioner during the balance of the 5 years, at the rate payable at the date of retirement (and after taking into account the exercise of any option used by the member to exchange pension for a lump sum).  The lump sum would be payable at the Trustees’ discretion and on an undiscounted basis</w:t>
+              <w:t xml:space="preserve">If death occurs within 5 years of the member’s pension starting, a lump sum equal to the total of the pension payments that would have been payable to the pensioner during the balance of the 5 years, at the rate payable at the date of retirement (and after </w:t>
+            </w:r>
+            <w:proofErr w:type="gramStart"/>
+            <w:r>
+              <w:rPr>
+                <w:rFonts w:asciiTheme="majorHAnsi" w:hAnsiTheme="majorHAnsi" w:cstheme="majorHAnsi"/>
+                <w:sz w:val="20"/>
+                <w:szCs w:val="20"/>
+              </w:rPr>
+              <w:t>taking into account</w:t>
+            </w:r>
+            <w:proofErr w:type="gramEnd"/>
+            <w:r>
+              <w:rPr>
+                <w:rFonts w:asciiTheme="majorHAnsi" w:hAnsiTheme="majorHAnsi" w:cstheme="majorHAnsi"/>
+                <w:sz w:val="20"/>
+                <w:szCs w:val="20"/>
+              </w:rPr>
+              <w:t xml:space="preserve"> the exercise of any option used by the member to exchange pension for a lump sum).  The lump sum would be payable at the Trustees’ discretion and on an undiscounted basis</w:t>
             </w:r>
             <w:r>
               <w:rPr>
@@ -7052,7 +7198,25 @@
                 <w:sz w:val="20"/>
                 <w:szCs w:val="20"/>
               </w:rPr>
-              <w:t>Yes, where possible, i.e. Trivial Commutation Lump Sum Death Benefits can be paid</w:t>
+              <w:t xml:space="preserve">Yes, where possible, </w:t>
+            </w:r>
+            <w:proofErr w:type="gramStart"/>
+            <w:r>
+              <w:rPr>
+                <w:rFonts w:asciiTheme="majorHAnsi" w:hAnsiTheme="majorHAnsi" w:cstheme="majorHAnsi"/>
+                <w:sz w:val="20"/>
+                <w:szCs w:val="20"/>
+              </w:rPr>
+              <w:t>i.e.</w:t>
+            </w:r>
+            <w:proofErr w:type="gramEnd"/>
+            <w:r>
+              <w:rPr>
+                <w:rFonts w:asciiTheme="majorHAnsi" w:hAnsiTheme="majorHAnsi" w:cstheme="majorHAnsi"/>
+                <w:sz w:val="20"/>
+                <w:szCs w:val="20"/>
+              </w:rPr>
+              <w:t xml:space="preserve"> Trivial Commutation Lump Sum Death Benefits can be paid</w:t>
             </w:r>
           </w:p>
         </w:tc>
@@ -8201,7 +8365,25 @@
                 <w:sz w:val="20"/>
                 <w:szCs w:val="20"/>
               </w:rPr>
-              <w:t>Yes, where possible, i.e. Trivial Commutation Lump Sum Death Benefits can be paid</w:t>
+              <w:t xml:space="preserve">Yes, where possible, </w:t>
+            </w:r>
+            <w:proofErr w:type="gramStart"/>
+            <w:r>
+              <w:rPr>
+                <w:rFonts w:asciiTheme="majorHAnsi" w:hAnsiTheme="majorHAnsi" w:cstheme="majorHAnsi"/>
+                <w:sz w:val="20"/>
+                <w:szCs w:val="20"/>
+              </w:rPr>
+              <w:t>i.e.</w:t>
+            </w:r>
+            <w:proofErr w:type="gramEnd"/>
+            <w:r>
+              <w:rPr>
+                <w:rFonts w:asciiTheme="majorHAnsi" w:hAnsiTheme="majorHAnsi" w:cstheme="majorHAnsi"/>
+                <w:sz w:val="20"/>
+                <w:szCs w:val="20"/>
+              </w:rPr>
+              <w:t xml:space="preserve"> Trivial Commutation Lump Sum Death Benefits can be paid</w:t>
             </w:r>
           </w:p>
         </w:tc>
@@ -8521,7 +8703,25 @@
                 <w:sz w:val="20"/>
                 <w:szCs w:val="20"/>
               </w:rPr>
-              <w:t xml:space="preserve">With the consent of the Principal Employer, a person who was not the member’s spouse at the date of the member’s death shall be deemed to be the member’s spouse provided that he or she was wholly or partly financially dependent upon the member at the date of death.  </w:t>
+              <w:t xml:space="preserve">With the consent of the Principal Employer, a person who was not the member’s spouse at the date of the member’s death shall be deemed to be the member’s spouse </w:t>
+            </w:r>
+            <w:proofErr w:type="gramStart"/>
+            <w:r>
+              <w:rPr>
+                <w:rFonts w:asciiTheme="majorHAnsi" w:eastAsiaTheme="majorEastAsia" w:hAnsiTheme="majorHAnsi" w:cstheme="majorHAnsi"/>
+                <w:sz w:val="20"/>
+                <w:szCs w:val="20"/>
+              </w:rPr>
+              <w:t>provided that</w:t>
+            </w:r>
+            <w:proofErr w:type="gramEnd"/>
+            <w:r>
+              <w:rPr>
+                <w:rFonts w:asciiTheme="majorHAnsi" w:eastAsiaTheme="majorEastAsia" w:hAnsiTheme="majorHAnsi" w:cstheme="majorHAnsi"/>
+                <w:sz w:val="20"/>
+                <w:szCs w:val="20"/>
+              </w:rPr>
+              <w:t xml:space="preserve"> he or she was wholly or partly financially dependent upon the member at the date of death.  </w:t>
             </w:r>
           </w:p>
           <w:p>
@@ -8549,7 +8749,25 @@
                 <w:sz w:val="20"/>
                 <w:szCs w:val="20"/>
               </w:rPr>
-              <w:t>Where two or more persons are eligible to receive the Qualifying Spouse’s Pension, the Trustees shall either divide the benefit between the persons in such proportions as they think fit, or exclude one or more persons from receiving all or any part of the Qualifying Spouse’s pension, as they think fit.</w:t>
+              <w:t xml:space="preserve">Where two or more persons are eligible to receive the Qualifying Spouse’s Pension, the Trustees shall either divide the benefit between the persons in such proportions as they think </w:t>
+            </w:r>
+            <w:proofErr w:type="gramStart"/>
+            <w:r>
+              <w:rPr>
+                <w:rFonts w:asciiTheme="majorHAnsi" w:eastAsiaTheme="majorEastAsia" w:hAnsiTheme="majorHAnsi" w:cstheme="majorHAnsi"/>
+                <w:sz w:val="20"/>
+                <w:szCs w:val="20"/>
+              </w:rPr>
+              <w:t>fit, or</w:t>
+            </w:r>
+            <w:proofErr w:type="gramEnd"/>
+            <w:r>
+              <w:rPr>
+                <w:rFonts w:asciiTheme="majorHAnsi" w:eastAsiaTheme="majorEastAsia" w:hAnsiTheme="majorHAnsi" w:cstheme="majorHAnsi"/>
+                <w:sz w:val="20"/>
+                <w:szCs w:val="20"/>
+              </w:rPr>
+              <w:t xml:space="preserve"> exclude one or more persons from receiving all or any part of the Qualifying Spouse’s pension, as they think fit.</w:t>
             </w:r>
             <w:r>
               <w:rPr>
@@ -8691,7 +8909,29 @@
                 <w:sz w:val="20"/>
                 <w:szCs w:val="20"/>
               </w:rPr>
-              <w:t>a natural child of a marriage of the member, or stepchild of the member by virtue of a marriage entered into by the member on or before the Material Date, or</w:t>
+              <w:t xml:space="preserve">a natural child of a marriage of the member, or stepchild of the member by virtue of a marriage </w:t>
+            </w:r>
+            <w:proofErr w:type="gramStart"/>
+            <w:r>
+              <w:rPr>
+                <w:rFonts w:asciiTheme="majorHAnsi" w:hAnsiTheme="majorHAnsi" w:cstheme="majorHAnsi"/>
+                <w:iCs/>
+                <w:spacing w:val="-2"/>
+                <w:sz w:val="20"/>
+                <w:szCs w:val="20"/>
+              </w:rPr>
+              <w:t>entered into</w:t>
+            </w:r>
+            <w:proofErr w:type="gramEnd"/>
+            <w:r>
+              <w:rPr>
+                <w:rFonts w:asciiTheme="majorHAnsi" w:hAnsiTheme="majorHAnsi" w:cstheme="majorHAnsi"/>
+                <w:iCs/>
+                <w:spacing w:val="-2"/>
+                <w:sz w:val="20"/>
+                <w:szCs w:val="20"/>
+              </w:rPr>
+              <w:t xml:space="preserve"> by the member on or before the Material Date, or</w:t>
             </w:r>
           </w:p>
           <w:p>
@@ -8747,7 +8987,29 @@
                 <w:sz w:val="20"/>
                 <w:szCs w:val="20"/>
               </w:rPr>
-              <w:t>a child legitimised by a marriage entered into by the member on or before the Material Date, or</w:t>
+              <w:t xml:space="preserve">a child legitimised by a marriage </w:t>
+            </w:r>
+            <w:proofErr w:type="gramStart"/>
+            <w:r>
+              <w:rPr>
+                <w:rFonts w:asciiTheme="majorHAnsi" w:hAnsiTheme="majorHAnsi" w:cstheme="majorHAnsi"/>
+                <w:iCs/>
+                <w:spacing w:val="-2"/>
+                <w:sz w:val="20"/>
+                <w:szCs w:val="20"/>
+              </w:rPr>
+              <w:t>entered into</w:t>
+            </w:r>
+            <w:proofErr w:type="gramEnd"/>
+            <w:r>
+              <w:rPr>
+                <w:rFonts w:asciiTheme="majorHAnsi" w:hAnsiTheme="majorHAnsi" w:cstheme="majorHAnsi"/>
+                <w:iCs/>
+                <w:spacing w:val="-2"/>
+                <w:sz w:val="20"/>
+                <w:szCs w:val="20"/>
+              </w:rPr>
+              <w:t xml:space="preserve"> by the member on or before the Material Date, or</w:t>
             </w:r>
           </w:p>
           <w:p>
@@ -8775,7 +9037,29 @@
                 <w:sz w:val="20"/>
                 <w:szCs w:val="20"/>
               </w:rPr>
-              <w:t>any other child who the member was legally obliged to maintain (in whole or in part) on or before the Material Date (except by voluntarily entering into a deed of covenant or contract to maintain the child), or</w:t>
+              <w:t xml:space="preserve">any other child who the member was legally obliged to maintain (in whole or in part) on or before the Material Date (except by voluntarily </w:t>
+            </w:r>
+            <w:proofErr w:type="gramStart"/>
+            <w:r>
+              <w:rPr>
+                <w:rFonts w:asciiTheme="majorHAnsi" w:hAnsiTheme="majorHAnsi" w:cstheme="majorHAnsi"/>
+                <w:iCs/>
+                <w:spacing w:val="-2"/>
+                <w:sz w:val="20"/>
+                <w:szCs w:val="20"/>
+              </w:rPr>
+              <w:t>entering into</w:t>
+            </w:r>
+            <w:proofErr w:type="gramEnd"/>
+            <w:r>
+              <w:rPr>
+                <w:rFonts w:asciiTheme="majorHAnsi" w:hAnsiTheme="majorHAnsi" w:cstheme="majorHAnsi"/>
+                <w:iCs/>
+                <w:spacing w:val="-2"/>
+                <w:sz w:val="20"/>
+                <w:szCs w:val="20"/>
+              </w:rPr>
+              <w:t xml:space="preserve"> a deed of covenant or contract to maintain the child), or</w:t>
             </w:r>
           </w:p>
           <w:p>
@@ -9294,7 +9578,7 @@
 </file>
 
 <file path=word/endnotes.xml><?xml version="1.0" encoding="utf-8"?>
-<w:endnotes xmlns:wpc="http://schemas.microsoft.com/office/word/2010/wordprocessingCanvas" xmlns:cx="http://schemas.microsoft.com/office/drawing/2014/chartex" xmlns:cx1="http://schemas.microsoft.com/office/drawing/2015/9/8/chartex" xmlns:cx2="http://schemas.microsoft.com/office/drawing/2015/10/21/chartex" xmlns:cx3="http://schemas.microsoft.com/office/drawing/2016/5/9/chartex" xmlns:cx4="http://schemas.microsoft.com/office/drawing/2016/5/10/chartex" xmlns:cx5="http://schemas.microsoft.com/office/drawing/2016/5/11/chartex" xmlns:cx6="http://schemas.microsoft.com/office/drawing/2016/5/12/chartex" xmlns:cx7="http://schemas.microsoft.com/office/drawing/2016/5/13/chartex" xmlns:cx8="http://schemas.microsoft.com/office/drawing/2016/5/14/chartex" xmlns:mc="http://schemas.openxmlformats.org/markup-compatibility/2006" xmlns:aink="http://schemas.microsoft.com/office/drawing/2016/ink" xmlns:am3d="http://schemas.microsoft.com/office/drawing/2017/model3d" xmlns:o="urn:schemas-microsoft-com:office:office" xmlns:oel="http://schemas.microsoft.com/office/2019/extlst" xmlns:r="http://schemas.openxmlformats.org/officeDocument/2006/relationships" xmlns:m="http://schemas.openxmlformats.org/officeDocument/2006/math" xmlns:v="urn:schemas-microsoft-com:vml" xmlns:wp14="http://schemas.microsoft.com/office/word/2010/wordprocessingDrawing" xmlns:wp="http://schemas.openxmlformats.org/drawingml/2006/wordprocessingDrawing" xmlns:w10="urn:schemas-microsoft-com:office:word" xmlns:w="http://schemas.openxmlformats.org/wordprocessingml/2006/main" xmlns:w14="http://schemas.microsoft.com/office/word/2010/wordml" xmlns:w15="http://schemas.microsoft.com/office/word/2012/wordml" xmlns:w16cex="http://schemas.microsoft.com/office/word/2018/wordml/cex" xmlns:w16cid="http://schemas.microsoft.com/office/word/2016/wordml/cid" xmlns:w16="http://schemas.microsoft.com/office/word/2018/wordml" xmlns:w16sdtdh="http://schemas.microsoft.com/office/word/2020/wordml/sdtdatahash" xmlns:w16se="http://schemas.microsoft.com/office/word/2015/wordml/symex" xmlns:wpg="http://schemas.microsoft.com/office/word/2010/wordprocessingGroup" xmlns:wpi="http://schemas.microsoft.com/office/word/2010/wordprocessingInk" xmlns:wne="http://schemas.microsoft.com/office/word/2006/wordml" xmlns:wps="http://schemas.microsoft.com/office/word/2010/wordprocessingShape" mc:Ignorable="w14 w15 w16se w16cid w16 w16cex w16sdtdh wp14">
+<w:endnotes xmlns:wpc="http://schemas.microsoft.com/office/word/2010/wordprocessingCanvas" xmlns:cx="http://schemas.microsoft.com/office/drawing/2014/chartex" xmlns:cx1="http://schemas.microsoft.com/office/drawing/2015/9/8/chartex" xmlns:cx2="http://schemas.microsoft.com/office/drawing/2015/10/21/chartex" xmlns:cx3="http://schemas.microsoft.com/office/drawing/2016/5/9/chartex" xmlns:cx4="http://schemas.microsoft.com/office/drawing/2016/5/10/chartex" xmlns:cx5="http://schemas.microsoft.com/office/drawing/2016/5/11/chartex" xmlns:cx6="http://schemas.microsoft.com/office/drawing/2016/5/12/chartex" xmlns:cx7="http://schemas.microsoft.com/office/drawing/2016/5/13/chartex" xmlns:cx8="http://schemas.microsoft.com/office/drawing/2016/5/14/chartex" xmlns:mc="http://schemas.openxmlformats.org/markup-compatibility/2006" xmlns:aink="http://schemas.microsoft.com/office/drawing/2016/ink" xmlns:am3d="http://schemas.microsoft.com/office/drawing/2017/model3d" xmlns:o="urn:schemas-microsoft-com:office:office" xmlns:r="http://schemas.openxmlformats.org/officeDocument/2006/relationships" xmlns:m="http://schemas.openxmlformats.org/officeDocument/2006/math" xmlns:v="urn:schemas-microsoft-com:vml" xmlns:wp14="http://schemas.microsoft.com/office/word/2010/wordprocessingDrawing" xmlns:wp="http://schemas.openxmlformats.org/drawingml/2006/wordprocessingDrawing" xmlns:w10="urn:schemas-microsoft-com:office:word" xmlns:w="http://schemas.openxmlformats.org/wordprocessingml/2006/main" xmlns:w14="http://schemas.microsoft.com/office/word/2010/wordml" xmlns:w15="http://schemas.microsoft.com/office/word/2012/wordml" xmlns:w16cex="http://schemas.microsoft.com/office/word/2018/wordml/cex" xmlns:w16cid="http://schemas.microsoft.com/office/word/2016/wordml/cid" xmlns:w16="http://schemas.microsoft.com/office/word/2018/wordml" xmlns:w16sdtdh="http://schemas.microsoft.com/office/word/2020/wordml/sdtdatahash" xmlns:w16se="http://schemas.microsoft.com/office/word/2015/wordml/symex" xmlns:wpg="http://schemas.microsoft.com/office/word/2010/wordprocessingGroup" xmlns:wpi="http://schemas.microsoft.com/office/word/2010/wordprocessingInk" xmlns:wne="http://schemas.microsoft.com/office/word/2006/wordml" xmlns:wps="http://schemas.microsoft.com/office/word/2010/wordprocessingShape" mc:Ignorable="w14 w15 w16se w16cid w16 w16cex w16sdtdh wp14">
   <w:endnote w:type="separator" w:id="-1">
     <w:p>
       <w:r>
@@ -9313,7 +9597,7 @@
 </file>
 
 <file path=word/footnotes.xml><?xml version="1.0" encoding="utf-8"?>
-<w:footnotes xmlns:wpc="http://schemas.microsoft.com/office/word/2010/wordprocessingCanvas" xmlns:cx="http://schemas.microsoft.com/office/drawing/2014/chartex" xmlns:cx1="http://schemas.microsoft.com/office/drawing/2015/9/8/chartex" xmlns:cx2="http://schemas.microsoft.com/office/drawing/2015/10/21/chartex" xmlns:cx3="http://schemas.microsoft.com/office/drawing/2016/5/9/chartex" xmlns:cx4="http://schemas.microsoft.com/office/drawing/2016/5/10/chartex" xmlns:cx5="http://schemas.microsoft.com/office/drawing/2016/5/11/chartex" xmlns:cx6="http://schemas.microsoft.com/office/drawing/2016/5/12/chartex" xmlns:cx7="http://schemas.microsoft.com/office/drawing/2016/5/13/chartex" xmlns:cx8="http://schemas.microsoft.com/office/drawing/2016/5/14/chartex" xmlns:mc="http://schemas.openxmlformats.org/markup-compatibility/2006" xmlns:aink="http://schemas.microsoft.com/office/drawing/2016/ink" xmlns:am3d="http://schemas.microsoft.com/office/drawing/2017/model3d" xmlns:o="urn:schemas-microsoft-com:office:office" xmlns:oel="http://schemas.microsoft.com/office/2019/extlst" xmlns:r="http://schemas.openxmlformats.org/officeDocument/2006/relationships" xmlns:m="http://schemas.openxmlformats.org/officeDocument/2006/math" xmlns:v="urn:schemas-microsoft-com:vml" xmlns:wp14="http://schemas.microsoft.com/office/word/2010/wordprocessingDrawing" xmlns:wp="http://schemas.openxmlformats.org/drawingml/2006/wordprocessingDrawing" xmlns:w10="urn:schemas-microsoft-com:office:word" xmlns:w="http://schemas.openxmlformats.org/wordprocessingml/2006/main" xmlns:w14="http://schemas.microsoft.com/office/word/2010/wordml" xmlns:w15="http://schemas.microsoft.com/office/word/2012/wordml" xmlns:w16cex="http://schemas.microsoft.com/office/word/2018/wordml/cex" xmlns:w16cid="http://schemas.microsoft.com/office/word/2016/wordml/cid" xmlns:w16="http://schemas.microsoft.com/office/word/2018/wordml" xmlns:w16sdtdh="http://schemas.microsoft.com/office/word/2020/wordml/sdtdatahash" xmlns:w16se="http://schemas.microsoft.com/office/word/2015/wordml/symex" xmlns:wpg="http://schemas.microsoft.com/office/word/2010/wordprocessingGroup" xmlns:wpi="http://schemas.microsoft.com/office/word/2010/wordprocessingInk" xmlns:wne="http://schemas.microsoft.com/office/word/2006/wordml" xmlns:wps="http://schemas.microsoft.com/office/word/2010/wordprocessingShape" mc:Ignorable="w14 w15 w16se w16cid w16 w16cex w16sdtdh wp14">
+<w:footnotes xmlns:wpc="http://schemas.microsoft.com/office/word/2010/wordprocessingCanvas" xmlns:cx="http://schemas.microsoft.com/office/drawing/2014/chartex" xmlns:cx1="http://schemas.microsoft.com/office/drawing/2015/9/8/chartex" xmlns:cx2="http://schemas.microsoft.com/office/drawing/2015/10/21/chartex" xmlns:cx3="http://schemas.microsoft.com/office/drawing/2016/5/9/chartex" xmlns:cx4="http://schemas.microsoft.com/office/drawing/2016/5/10/chartex" xmlns:cx5="http://schemas.microsoft.com/office/drawing/2016/5/11/chartex" xmlns:cx6="http://schemas.microsoft.com/office/drawing/2016/5/12/chartex" xmlns:cx7="http://schemas.microsoft.com/office/drawing/2016/5/13/chartex" xmlns:cx8="http://schemas.microsoft.com/office/drawing/2016/5/14/chartex" xmlns:mc="http://schemas.openxmlformats.org/markup-compatibility/2006" xmlns:aink="http://schemas.microsoft.com/office/drawing/2016/ink" xmlns:am3d="http://schemas.microsoft.com/office/drawing/2017/model3d" xmlns:o="urn:schemas-microsoft-com:office:office" xmlns:r="http://schemas.openxmlformats.org/officeDocument/2006/relationships" xmlns:m="http://schemas.openxmlformats.org/officeDocument/2006/math" xmlns:v="urn:schemas-microsoft-com:vml" xmlns:wp14="http://schemas.microsoft.com/office/word/2010/wordprocessingDrawing" xmlns:wp="http://schemas.openxmlformats.org/drawingml/2006/wordprocessingDrawing" xmlns:w10="urn:schemas-microsoft-com:office:word" xmlns:w="http://schemas.openxmlformats.org/wordprocessingml/2006/main" xmlns:w14="http://schemas.microsoft.com/office/word/2010/wordml" xmlns:w15="http://schemas.microsoft.com/office/word/2012/wordml" xmlns:w16cex="http://schemas.microsoft.com/office/word/2018/wordml/cex" xmlns:w16cid="http://schemas.microsoft.com/office/word/2016/wordml/cid" xmlns:w16="http://schemas.microsoft.com/office/word/2018/wordml" xmlns:w16sdtdh="http://schemas.microsoft.com/office/word/2020/wordml/sdtdatahash" xmlns:w16se="http://schemas.microsoft.com/office/word/2015/wordml/symex" xmlns:wpg="http://schemas.microsoft.com/office/word/2010/wordprocessingGroup" xmlns:wpi="http://schemas.microsoft.com/office/word/2010/wordprocessingInk" xmlns:wne="http://schemas.microsoft.com/office/word/2006/wordml" xmlns:wps="http://schemas.microsoft.com/office/word/2010/wordprocessingShape" mc:Ignorable="w14 w15 w16se w16cid w16 w16cex w16sdtdh wp14">
   <w:footnote w:type="separator" w:id="-1">
     <w:p>
       <w:r>
@@ -9332,7 +9616,7 @@
 </file>
 
 <file path=word/numbering.xml><?xml version="1.0" encoding="utf-8"?>
-<w:numbering xmlns:wpc="http://schemas.microsoft.com/office/word/2010/wordprocessingCanvas" xmlns:cx="http://schemas.microsoft.com/office/drawing/2014/chartex" xmlns:cx1="http://schemas.microsoft.com/office/drawing/2015/9/8/chartex" xmlns:cx2="http://schemas.microsoft.com/office/drawing/2015/10/21/chartex" xmlns:cx3="http://schemas.microsoft.com/office/drawing/2016/5/9/chartex" xmlns:cx4="http://schemas.microsoft.com/office/drawing/2016/5/10/chartex" xmlns:cx5="http://schemas.microsoft.com/office/drawing/2016/5/11/chartex" xmlns:cx6="http://schemas.microsoft.com/office/drawing/2016/5/12/chartex" xmlns:cx7="http://schemas.microsoft.com/office/drawing/2016/5/13/chartex" xmlns:cx8="http://schemas.microsoft.com/office/drawing/2016/5/14/chartex" xmlns:mc="http://schemas.openxmlformats.org/markup-compatibility/2006" xmlns:aink="http://schemas.microsoft.com/office/drawing/2016/ink" xmlns:am3d="http://schemas.microsoft.com/office/drawing/2017/model3d" xmlns:o="urn:schemas-microsoft-com:office:office" xmlns:oel="http://schemas.microsoft.com/office/2019/extlst" xmlns:r="http://schemas.openxmlformats.org/officeDocument/2006/relationships" xmlns:m="http://schemas.openxmlformats.org/officeDocument/2006/math" xmlns:v="urn:schemas-microsoft-com:vml" xmlns:wp14="http://schemas.microsoft.com/office/word/2010/wordprocessingDrawing" xmlns:wp="http://schemas.openxmlformats.org/drawingml/2006/wordprocessingDrawing" xmlns:w10="urn:schemas-microsoft-com:office:word" xmlns:w="http://schemas.openxmlformats.org/wordprocessingml/2006/main" xmlns:w14="http://schemas.microsoft.com/office/word/2010/wordml" xmlns:w15="http://schemas.microsoft.com/office/word/2012/wordml" xmlns:w16cex="http://schemas.microsoft.com/office/word/2018/wordml/cex" xmlns:w16cid="http://schemas.microsoft.com/office/word/2016/wordml/cid" xmlns:w16="http://schemas.microsoft.com/office/word/2018/wordml" xmlns:w16sdtdh="http://schemas.microsoft.com/office/word/2020/wordml/sdtdatahash" xmlns:w16se="http://schemas.microsoft.com/office/word/2015/wordml/symex" xmlns:wpg="http://schemas.microsoft.com/office/word/2010/wordprocessingGroup" xmlns:wpi="http://schemas.microsoft.com/office/word/2010/wordprocessingInk" xmlns:wne="http://schemas.microsoft.com/office/word/2006/wordml" xmlns:wps="http://schemas.microsoft.com/office/word/2010/wordprocessingShape" mc:Ignorable="w14 w15 w16se w16cid w16 w16cex w16sdtdh wp14">
+<w:numbering xmlns:wpc="http://schemas.microsoft.com/office/word/2010/wordprocessingCanvas" xmlns:cx="http://schemas.microsoft.com/office/drawing/2014/chartex" xmlns:cx1="http://schemas.microsoft.com/office/drawing/2015/9/8/chartex" xmlns:cx2="http://schemas.microsoft.com/office/drawing/2015/10/21/chartex" xmlns:cx3="http://schemas.microsoft.com/office/drawing/2016/5/9/chartex" xmlns:cx4="http://schemas.microsoft.com/office/drawing/2016/5/10/chartex" xmlns:cx5="http://schemas.microsoft.com/office/drawing/2016/5/11/chartex" xmlns:cx6="http://schemas.microsoft.com/office/drawing/2016/5/12/chartex" xmlns:cx7="http://schemas.microsoft.com/office/drawing/2016/5/13/chartex" xmlns:cx8="http://schemas.microsoft.com/office/drawing/2016/5/14/chartex" xmlns:mc="http://schemas.openxmlformats.org/markup-compatibility/2006" xmlns:aink="http://schemas.microsoft.com/office/drawing/2016/ink" xmlns:am3d="http://schemas.microsoft.com/office/drawing/2017/model3d" xmlns:o="urn:schemas-microsoft-com:office:office" xmlns:r="http://schemas.openxmlformats.org/officeDocument/2006/relationships" xmlns:m="http://schemas.openxmlformats.org/officeDocument/2006/math" xmlns:v="urn:schemas-microsoft-com:vml" xmlns:wp14="http://schemas.microsoft.com/office/word/2010/wordprocessingDrawing" xmlns:wp="http://schemas.openxmlformats.org/drawingml/2006/wordprocessingDrawing" xmlns:w10="urn:schemas-microsoft-com:office:word" xmlns:w="http://schemas.openxmlformats.org/wordprocessingml/2006/main" xmlns:w14="http://schemas.microsoft.com/office/word/2010/wordml" xmlns:w15="http://schemas.microsoft.com/office/word/2012/wordml" xmlns:w16cex="http://schemas.microsoft.com/office/word/2018/wordml/cex" xmlns:w16cid="http://schemas.microsoft.com/office/word/2016/wordml/cid" xmlns:w16="http://schemas.microsoft.com/office/word/2018/wordml" xmlns:w16sdtdh="http://schemas.microsoft.com/office/word/2020/wordml/sdtdatahash" xmlns:w16se="http://schemas.microsoft.com/office/word/2015/wordml/symex" xmlns:wpg="http://schemas.microsoft.com/office/word/2010/wordprocessingGroup" xmlns:wpi="http://schemas.microsoft.com/office/word/2010/wordprocessingInk" xmlns:wne="http://schemas.microsoft.com/office/word/2006/wordml" xmlns:wps="http://schemas.microsoft.com/office/word/2010/wordprocessingShape" mc:Ignorable="w14 w15 w16se w16cid w16 w16cex w16sdtdh wp14">
   <w:abstractNum w:abstractNumId="0" w15:restartNumberingAfterBreak="0">
     <w:nsid w:val="1DB679DA"/>
     <w:multiLevelType w:val="hybridMultilevel"/>
@@ -9597,13 +9881,13 @@
       </w:pPr>
     </w:lvl>
   </w:abstractNum>
-  <w:num w:numId="1" w16cid:durableId="846333887">
+  <w:num w:numId="1">
     <w:abstractNumId w:val="2"/>
   </w:num>
-  <w:num w:numId="2" w16cid:durableId="1600524788">
+  <w:num w:numId="2">
     <w:abstractNumId w:val="1"/>
   </w:num>
-  <w:num w:numId="3" w16cid:durableId="1872108119">
+  <w:num w:numId="3">
     <w:abstractNumId w:val="0"/>
   </w:num>
 </w:numbering>

</xml_diff>